<commit_message>
se suben cambios al dashboard, se suben los CSV usados en el dashboard y se modifica la tabla de contenido del documento final
</commit_message>
<xml_diff>
--- a/Tabla de Contenido Documento Final Ejemplo.docx
+++ b/Tabla de Contenido Documento Final Ejemplo.docx
@@ -1901,7 +1901,7 @@
       <w:hyperlink r:id="rId13" w:tooltip="mailto:pmartinez46@javerianacali.edu.co" w:history="1">
         <w:r>
           <w:rPr>
-            <w:rStyle w:val="1027"/>
+            <w:rStyle w:val="1028"/>
             <w:rFonts w:eastAsia="Calibri" w:asciiTheme="minorHAnsi" w:hAnsiTheme="minorHAnsi" w:cstheme="minorHAnsi"/>
             <w:sz w:val="22"/>
             <w:szCs w:val="22"/>
@@ -1920,7 +1920,7 @@
       <w:hyperlink r:id="rId14" w:tooltip="mailto:edguzman@javerianacali.edu.co" w:history="1">
         <w:r>
           <w:rPr>
-            <w:rStyle w:val="1027"/>
+            <w:rStyle w:val="1028"/>
             <w:rFonts w:eastAsia="Calibri" w:asciiTheme="minorHAnsi" w:hAnsiTheme="minorHAnsi" w:cstheme="minorHAnsi"/>
             <w:sz w:val="22"/>
             <w:szCs w:val="22"/>
@@ -2251,7 +2251,7 @@
       <w:hyperlink r:id="rId15" w:tooltip="mailto:dlinares@javerianacali.edu.co" w:history="1">
         <w:r>
           <w:rPr>
-            <w:rStyle w:val="1027"/>
+            <w:rStyle w:val="1028"/>
             <w:rFonts w:eastAsia="Calibri" w:asciiTheme="minorHAnsi" w:hAnsiTheme="minorHAnsi" w:cstheme="minorHAnsi"/>
             <w:sz w:val="22"/>
             <w:szCs w:val="22"/>
@@ -2384,7 +2384,7 @@
       <w:hyperlink r:id="rId16" w:tooltip="mailto:galvarez@javerianacali.edu.co" w:history="1">
         <w:r>
           <w:rPr>
-            <w:rStyle w:val="1027"/>
+            <w:rStyle w:val="1028"/>
             <w:rFonts w:eastAsia="Calibri" w:asciiTheme="minorHAnsi" w:hAnsiTheme="minorHAnsi" w:cstheme="minorHAnsi"/>
             <w:sz w:val="22"/>
             <w:szCs w:val="22"/>
@@ -4764,6 +4764,7 @@
           <w:bCs/>
           <w:sz w:val="22"/>
           <w:szCs w:val="22"/>
+          <w:highlight w:val="none"/>
         </w:rPr>
       </w:r>
       <w:r>
@@ -5309,6 +5310,7 @@
         <w:rPr>
           <w:rFonts w:eastAsia="Calibri" w:asciiTheme="minorHAnsi" w:hAnsiTheme="minorHAnsi" w:cstheme="minorHAnsi"/>
           <w:b/>
+          <w:bCs/>
           <w:sz w:val="22"/>
           <w:szCs w:val="22"/>
           <w:highlight w:val="none"/>
@@ -5353,6 +5355,7 @@
         <w:rPr>
           <w:rFonts w:eastAsia="Calibri" w:asciiTheme="minorHAnsi" w:hAnsiTheme="minorHAnsi" w:cstheme="minorHAnsi"/>
           <w:b/>
+          <w:bCs/>
           <w:sz w:val="22"/>
           <w:szCs w:val="22"/>
           <w:highlight w:val="none"/>
@@ -5454,7 +5457,7 @@
     </w:p>
     <w:p>
       <w:pPr>
-        <w:pStyle w:val="1067"/>
+        <w:pStyle w:val="1068"/>
         <w:pBdr/>
         <w:tabs>
           <w:tab w:val="left" w:leader="none" w:pos="720"/>
@@ -5496,7 +5499,7 @@
       <w:hyperlink w:tooltip="#_Toc171522991" w:anchor="_Toc171522991" w:history="1">
         <w:r>
           <w:rPr>
-            <w:rStyle w:val="1027"/>
+            <w:rStyle w:val="1028"/>
             <w:rFonts w:asciiTheme="minorHAnsi" w:hAnsiTheme="minorHAnsi" w:cstheme="minorHAnsi"/>
             <w:sz w:val="22"/>
             <w:szCs w:val="22"/>
@@ -5514,7 +5517,7 @@
         </w:r>
         <w:r>
           <w:rPr>
-            <w:rStyle w:val="1027"/>
+            <w:rStyle w:val="1028"/>
             <w:rFonts w:asciiTheme="minorHAnsi" w:hAnsiTheme="minorHAnsi" w:cstheme="minorHAnsi"/>
             <w:sz w:val="22"/>
             <w:szCs w:val="22"/>
@@ -5596,7 +5599,7 @@
     </w:p>
     <w:p>
       <w:pPr>
-        <w:pStyle w:val="1068"/>
+        <w:pStyle w:val="1069"/>
         <w:pBdr/>
         <w:tabs>
           <w:tab w:val="left" w:leader="none" w:pos="720"/>
@@ -5615,7 +5618,7 @@
       <w:hyperlink w:tooltip="#_Toc171522992" w:anchor="_Toc171522992" w:history="1">
         <w:r>
           <w:rPr>
-            <w:rStyle w:val="1027"/>
+            <w:rStyle w:val="1028"/>
             <w:rFonts w:asciiTheme="minorHAnsi" w:hAnsiTheme="minorHAnsi" w:cstheme="minorHAnsi"/>
             <w:sz w:val="22"/>
             <w:szCs w:val="22"/>
@@ -5633,7 +5636,7 @@
         </w:r>
         <w:r>
           <w:rPr>
-            <w:rStyle w:val="1027"/>
+            <w:rStyle w:val="1028"/>
             <w:rFonts w:asciiTheme="minorHAnsi" w:hAnsiTheme="minorHAnsi" w:cstheme="minorHAnsi"/>
             <w:sz w:val="22"/>
             <w:szCs w:val="22"/>
@@ -5715,7 +5718,7 @@
     </w:p>
     <w:p>
       <w:pPr>
-        <w:pStyle w:val="1068"/>
+        <w:pStyle w:val="1069"/>
         <w:pBdr/>
         <w:tabs>
           <w:tab w:val="left" w:leader="none" w:pos="720"/>
@@ -5734,7 +5737,7 @@
       <w:hyperlink w:tooltip="#_Toc171522993" w:anchor="_Toc171522993" w:history="1">
         <w:r>
           <w:rPr>
-            <w:rStyle w:val="1027"/>
+            <w:rStyle w:val="1028"/>
             <w:rFonts w:asciiTheme="minorHAnsi" w:hAnsiTheme="minorHAnsi" w:cstheme="minorHAnsi"/>
             <w:sz w:val="22"/>
             <w:szCs w:val="22"/>
@@ -5752,7 +5755,7 @@
         </w:r>
         <w:r>
           <w:rPr>
-            <w:rStyle w:val="1027"/>
+            <w:rStyle w:val="1028"/>
             <w:rFonts w:asciiTheme="minorHAnsi" w:hAnsiTheme="minorHAnsi" w:cstheme="minorHAnsi"/>
             <w:sz w:val="22"/>
             <w:szCs w:val="22"/>
@@ -5834,7 +5837,7 @@
     </w:p>
     <w:p>
       <w:pPr>
-        <w:pStyle w:val="1067"/>
+        <w:pStyle w:val="1068"/>
         <w:pBdr/>
         <w:tabs>
           <w:tab w:val="left" w:leader="none" w:pos="720"/>
@@ -5853,7 +5856,7 @@
       <w:hyperlink w:tooltip="#_Toc171522994" w:anchor="_Toc171522994" w:history="1">
         <w:r>
           <w:rPr>
-            <w:rStyle w:val="1027"/>
+            <w:rStyle w:val="1028"/>
             <w:rFonts w:asciiTheme="minorHAnsi" w:hAnsiTheme="minorHAnsi" w:cstheme="minorHAnsi"/>
             <w:sz w:val="22"/>
             <w:szCs w:val="22"/>
@@ -5871,7 +5874,7 @@
         </w:r>
         <w:r>
           <w:rPr>
-            <w:rStyle w:val="1027"/>
+            <w:rStyle w:val="1028"/>
             <w:rFonts w:asciiTheme="minorHAnsi" w:hAnsiTheme="minorHAnsi" w:cstheme="minorHAnsi"/>
             <w:sz w:val="22"/>
             <w:szCs w:val="22"/>
@@ -5953,7 +5956,7 @@
     </w:p>
     <w:p>
       <w:pPr>
-        <w:pStyle w:val="1068"/>
+        <w:pStyle w:val="1069"/>
         <w:pBdr/>
         <w:tabs>
           <w:tab w:val="left" w:leader="none" w:pos="720"/>
@@ -5972,7 +5975,7 @@
       <w:hyperlink w:tooltip="#_Toc171522995" w:anchor="_Toc171522995" w:history="1">
         <w:r>
           <w:rPr>
-            <w:rStyle w:val="1027"/>
+            <w:rStyle w:val="1028"/>
             <w:rFonts w:asciiTheme="minorHAnsi" w:hAnsiTheme="minorHAnsi" w:cstheme="minorHAnsi"/>
             <w:sz w:val="22"/>
             <w:szCs w:val="22"/>
@@ -5990,7 +5993,7 @@
         </w:r>
         <w:r>
           <w:rPr>
-            <w:rStyle w:val="1027"/>
+            <w:rStyle w:val="1028"/>
             <w:rFonts w:asciiTheme="minorHAnsi" w:hAnsiTheme="minorHAnsi" w:cstheme="minorHAnsi"/>
             <w:sz w:val="22"/>
             <w:szCs w:val="22"/>
@@ -6072,7 +6075,7 @@
     </w:p>
     <w:p>
       <w:pPr>
-        <w:pStyle w:val="1068"/>
+        <w:pStyle w:val="1069"/>
         <w:pBdr/>
         <w:tabs>
           <w:tab w:val="left" w:leader="none" w:pos="720"/>
@@ -6091,7 +6094,7 @@
       <w:hyperlink w:tooltip="#_Toc171522996" w:anchor="_Toc171522996" w:history="1">
         <w:r>
           <w:rPr>
-            <w:rStyle w:val="1027"/>
+            <w:rStyle w:val="1028"/>
             <w:rFonts w:asciiTheme="minorHAnsi" w:hAnsiTheme="minorHAnsi" w:cstheme="minorHAnsi"/>
             <w:sz w:val="22"/>
             <w:szCs w:val="22"/>
@@ -6109,7 +6112,7 @@
         </w:r>
         <w:r>
           <w:rPr>
-            <w:rStyle w:val="1027"/>
+            <w:rStyle w:val="1028"/>
             <w:rFonts w:asciiTheme="minorHAnsi" w:hAnsiTheme="minorHAnsi" w:cstheme="minorHAnsi"/>
             <w:sz w:val="22"/>
             <w:szCs w:val="22"/>
@@ -6191,7 +6194,7 @@
     </w:p>
     <w:p>
       <w:pPr>
-        <w:pStyle w:val="1067"/>
+        <w:pStyle w:val="1068"/>
         <w:pBdr/>
         <w:tabs>
           <w:tab w:val="left" w:leader="none" w:pos="720"/>
@@ -6210,7 +6213,7 @@
       <w:hyperlink w:tooltip="#_Toc171522997" w:anchor="_Toc171522997" w:history="1">
         <w:r>
           <w:rPr>
-            <w:rStyle w:val="1027"/>
+            <w:rStyle w:val="1028"/>
             <w:rFonts w:asciiTheme="minorHAnsi" w:hAnsiTheme="minorHAnsi" w:cstheme="minorHAnsi"/>
             <w:sz w:val="22"/>
             <w:szCs w:val="22"/>
@@ -6228,7 +6231,7 @@
         </w:r>
         <w:r>
           <w:rPr>
-            <w:rStyle w:val="1027"/>
+            <w:rStyle w:val="1028"/>
             <w:rFonts w:asciiTheme="minorHAnsi" w:hAnsiTheme="minorHAnsi" w:cstheme="minorHAnsi"/>
             <w:sz w:val="22"/>
             <w:szCs w:val="22"/>
@@ -6237,7 +6240,7 @@
         </w:r>
         <w:r>
           <w:rPr>
-            <w:rStyle w:val="1027"/>
+            <w:rStyle w:val="1028"/>
             <w:rFonts w:asciiTheme="minorHAnsi" w:hAnsiTheme="minorHAnsi" w:cstheme="minorHAnsi"/>
             <w:sz w:val="22"/>
             <w:szCs w:val="22"/>
@@ -6320,7 +6323,7 @@
     </w:p>
     <w:p>
       <w:pPr>
-        <w:pStyle w:val="1068"/>
+        <w:pStyle w:val="1069"/>
         <w:pBdr/>
         <w:tabs>
           <w:tab w:val="left" w:leader="none" w:pos="720"/>
@@ -6339,7 +6342,7 @@
       <w:hyperlink w:tooltip="#_Toc171522998" w:anchor="_Toc171522998" w:history="1">
         <w:r>
           <w:rPr>
-            <w:rStyle w:val="1027"/>
+            <w:rStyle w:val="1028"/>
             <w:rFonts w:asciiTheme="minorHAnsi" w:hAnsiTheme="minorHAnsi" w:cstheme="minorHAnsi"/>
             <w:sz w:val="22"/>
             <w:szCs w:val="22"/>
@@ -6357,7 +6360,7 @@
         </w:r>
         <w:r>
           <w:rPr>
-            <w:rStyle w:val="1027"/>
+            <w:rStyle w:val="1028"/>
             <w:rFonts w:asciiTheme="minorHAnsi" w:hAnsiTheme="minorHAnsi" w:cstheme="minorHAnsi"/>
             <w:sz w:val="22"/>
             <w:szCs w:val="22"/>
@@ -6366,7 +6369,7 @@
         </w:r>
         <w:r>
           <w:rPr>
-            <w:rStyle w:val="1027"/>
+            <w:rStyle w:val="1028"/>
             <w:rFonts w:asciiTheme="minorHAnsi" w:hAnsiTheme="minorHAnsi" w:cstheme="minorHAnsi"/>
             <w:sz w:val="22"/>
             <w:szCs w:val="22"/>
@@ -6469,17 +6472,8 @@
           <w:lang w:val="es-ES"/>
           <w14:ligatures w14:val="standardContextual"/>
         </w:rPr>
-        <w:t xml:space="preserve">Descripcion de los modelos usados </w:t>
-      </w:r>
-      <w:r/>
-    </w:p>
-    <w:p>
-      <w:pPr>
-        <w:pBdr/>
-        <w:spacing/>
-        <w:ind/>
-        <w:rPr/>
-      </w:pPr>
+        <w:t xml:space="preserve">(En Marco Teorico va la descripcion de los modelos usados y las </w:t>
+      </w:r>
       <w:r>
         <w:rPr>
           <w:rFonts w:asciiTheme="minorHAnsi" w:hAnsiTheme="minorHAnsi" w:eastAsiaTheme="minorEastAsia" w:cstheme="minorHAnsi"/>
@@ -6489,8 +6483,9 @@
           <w:lang w:val="es-ES"/>
           <w14:ligatures w14:val="standardContextual"/>
         </w:rPr>
-        <w:t xml:space="preserve">Metricas usadas para la evaluacion</w:t>
-      </w:r>
+        <w:t xml:space="preserve">metricas usadas para su evaluacion)</w:t>
+      </w:r>
+      <w:r/>
       <w:r>
         <w:rPr>
           <w:rFonts w:asciiTheme="minorHAnsi" w:hAnsiTheme="minorHAnsi" w:eastAsiaTheme="minorEastAsia" w:cstheme="minorHAnsi"/>
@@ -6501,20 +6496,10 @@
           <w14:ligatures w14:val="standardContextual"/>
         </w:rPr>
       </w:r>
-      <w:r>
-        <w:rPr>
-          <w:rFonts w:asciiTheme="minorHAnsi" w:hAnsiTheme="minorHAnsi" w:eastAsiaTheme="minorEastAsia" w:cstheme="minorHAnsi"/>
-          <w:sz w:val="22"/>
-          <w:szCs w:val="22"/>
-          <w:highlight w:val="none"/>
-          <w:lang w:val="es-ES"/>
-          <w14:ligatures w14:val="standardContextual"/>
-        </w:rPr>
-      </w:r>
     </w:p>
     <w:p>
       <w:pPr>
-        <w:pStyle w:val="1068"/>
+        <w:pStyle w:val="1069"/>
         <w:pBdr/>
         <w:tabs>
           <w:tab w:val="left" w:leader="none" w:pos="720"/>
@@ -6533,7 +6518,7 @@
       <w:hyperlink w:tooltip="#_Toc171522999" w:anchor="_Toc171522999" w:history="1">
         <w:r>
           <w:rPr>
-            <w:rStyle w:val="1027"/>
+            <w:rStyle w:val="1028"/>
             <w:rFonts w:asciiTheme="minorHAnsi" w:hAnsiTheme="minorHAnsi" w:cstheme="minorHAnsi"/>
             <w:sz w:val="22"/>
             <w:szCs w:val="22"/>
@@ -6551,7 +6536,7 @@
         </w:r>
         <w:r>
           <w:rPr>
-            <w:rStyle w:val="1027"/>
+            <w:rStyle w:val="1028"/>
             <w:rFonts w:asciiTheme="minorHAnsi" w:hAnsiTheme="minorHAnsi" w:cstheme="minorHAnsi"/>
             <w:sz w:val="22"/>
             <w:szCs w:val="22"/>
@@ -6633,7 +6618,7 @@
     </w:p>
     <w:p>
       <w:pPr>
-        <w:pStyle w:val="1067"/>
+        <w:pStyle w:val="1068"/>
         <w:pBdr/>
         <w:tabs>
           <w:tab w:val="left" w:leader="none" w:pos="720"/>
@@ -6653,7 +6638,7 @@
       <w:hyperlink w:tooltip="#_Toc171523000" w:anchor="_Toc171523000" w:history="1">
         <w:r>
           <w:rPr>
-            <w:rStyle w:val="1027"/>
+            <w:rStyle w:val="1028"/>
             <w:rFonts w:asciiTheme="minorHAnsi" w:hAnsiTheme="minorHAnsi" w:cstheme="minorHAnsi"/>
             <w:color w:val="ff0000"/>
             <w:sz w:val="22"/>
@@ -6793,10 +6778,15 @@
           <w:color w:val="ff0000"/>
         </w:rPr>
       </w:r>
+      <w:r>
+        <w:rPr>
+          <w:color w:val="ff0000"/>
+        </w:rPr>
+      </w:r>
     </w:p>
     <w:p>
       <w:pPr>
-        <w:pStyle w:val="1068"/>
+        <w:pStyle w:val="1069"/>
         <w:pBdr/>
         <w:tabs>
           <w:tab w:val="left" w:leader="none" w:pos="720"/>
@@ -6815,7 +6805,7 @@
       <w:hyperlink w:tooltip="#_Toc171522998" w:anchor="_Toc171522998" w:history="1">
         <w:r>
           <w:rPr>
-            <w:rStyle w:val="1027"/>
+            <w:rStyle w:val="1028"/>
             <w:rFonts w:asciiTheme="minorHAnsi" w:hAnsiTheme="minorHAnsi" w:cstheme="minorHAnsi"/>
             <w:sz w:val="22"/>
             <w:szCs w:val="22"/>
@@ -6824,7 +6814,7 @@
         </w:r>
         <w:r>
           <w:rPr>
-            <w:rStyle w:val="1027"/>
+            <w:rStyle w:val="1028"/>
             <w:rFonts w:asciiTheme="minorHAnsi" w:hAnsiTheme="minorHAnsi" w:cstheme="minorHAnsi"/>
             <w:sz w:val="22"/>
             <w:szCs w:val="22"/>
@@ -6842,7 +6832,7 @@
         </w:r>
         <w:r>
           <w:rPr>
-            <w:rStyle w:val="1027"/>
+            <w:rStyle w:val="1028"/>
             <w:rFonts w:asciiTheme="minorHAnsi" w:hAnsiTheme="minorHAnsi" w:cstheme="minorHAnsi"/>
             <w:sz w:val="22"/>
             <w:szCs w:val="22"/>
@@ -6851,13 +6841,13 @@
         </w:r>
         <w:r>
           <w:rPr>
-            <w:rStyle w:val="1027"/>
+            <w:rStyle w:val="1028"/>
             <w:rFonts w:asciiTheme="minorHAnsi" w:hAnsiTheme="minorHAnsi" w:cstheme="minorHAnsi"/>
             <w:sz w:val="22"/>
             <w:szCs w:val="22"/>
             <w:lang w:val="es-ES"/>
           </w:rPr>
-          <w:t xml:space="preserve">,2,3</w:t>
+          <w:t xml:space="preserve">,2 y 3</w:t>
         </w:r>
         <w:r>
           <w:rPr>
@@ -7018,6 +7008,15 @@
           <w:highlight w:val="none"/>
         </w:rPr>
       </w:r>
+      <w:r>
+        <w:rPr>
+          <w:rFonts w:ascii="Calibri" w:hAnsi="Calibri" w:eastAsia="Calibri" w:cs="Calibri"/>
+          <w:sz w:val="22"/>
+          <w:szCs w:val="22"/>
+          <w:highlight w:val="none"/>
+          <w:lang w:val="es-ES"/>
+        </w:rPr>
+      </w:r>
     </w:p>
     <w:p>
       <w:pPr>
@@ -7050,6 +7049,15 @@
           <w:highlight w:val="none"/>
         </w:rPr>
       </w:r>
+      <w:r>
+        <w:rPr>
+          <w:rFonts w:ascii="Calibri" w:hAnsi="Calibri" w:eastAsia="Calibri" w:cs="Calibri"/>
+          <w:sz w:val="22"/>
+          <w:szCs w:val="22"/>
+          <w:highlight w:val="none"/>
+          <w:lang w:val="es-ES"/>
+        </w:rPr>
+      </w:r>
     </w:p>
     <w:p>
       <w:pPr>
@@ -7082,6 +7090,15 @@
           <w:highlight w:val="none"/>
         </w:rPr>
       </w:r>
+      <w:r>
+        <w:rPr>
+          <w:rFonts w:ascii="Calibri" w:hAnsi="Calibri" w:eastAsia="Calibri" w:cs="Calibri"/>
+          <w:sz w:val="22"/>
+          <w:szCs w:val="22"/>
+          <w:highlight w:val="none"/>
+          <w:lang w:val="es-ES"/>
+        </w:rPr>
+      </w:r>
     </w:p>
     <w:p>
       <w:pPr>
@@ -7104,7 +7121,17 @@
           <w:highlight w:val="none"/>
           <w:lang w:val="es-ES"/>
         </w:rPr>
-        <w:t xml:space="preserve">7. Construcción del prototipo, el proceso de la libreria streamlit, pantallazos de la interfaz, despliegue del mapa. Mostrar las predicciones en el mapa de cali, en rojo las zonas con más uso y en verde con menos uso predicho. (si alcanzamos no es prioritario)</w:t>
+        <w:t xml:space="preserve">7. C</w:t>
+      </w:r>
+      <w:r>
+        <w:rPr>
+          <w:rFonts w:ascii="Calibri" w:hAnsi="Calibri" w:eastAsia="Calibri" w:cs="Calibri"/>
+          <w:sz w:val="22"/>
+          <w:szCs w:val="22"/>
+          <w:highlight w:val="none"/>
+          <w:lang w:val="es-ES"/>
+        </w:rPr>
+        <w:t xml:space="preserve">onstrucción del prototipo, el proceso de la libreria streamlit, pantallazos de la interfaz, despliegue del mapa (si se tiene). Mostrar las predicciones en el mapa de cali, en rojo las zonas con más uso y en verde con menos uso predicho. (si alcanzamos no es prioritario)</w:t>
       </w:r>
       <w:r>
         <w:rPr>
@@ -7112,6 +7139,15 @@
           <w:sz w:val="22"/>
           <w:szCs w:val="22"/>
           <w:highlight w:val="none"/>
+        </w:rPr>
+      </w:r>
+      <w:r>
+        <w:rPr>
+          <w:rFonts w:ascii="Calibri" w:hAnsi="Calibri" w:eastAsia="Calibri" w:cs="Calibri"/>
+          <w:sz w:val="22"/>
+          <w:szCs w:val="22"/>
+          <w:highlight w:val="none"/>
+          <w:lang w:val="es-ES"/>
         </w:rPr>
       </w:r>
     </w:p>
@@ -7146,6 +7182,15 @@
           <w:highlight w:val="none"/>
         </w:rPr>
       </w:r>
+      <w:r>
+        <w:rPr>
+          <w:rFonts w:ascii="Calibri" w:hAnsi="Calibri" w:eastAsia="Calibri" w:cs="Calibri"/>
+          <w:sz w:val="22"/>
+          <w:szCs w:val="22"/>
+          <w:highlight w:val="none"/>
+          <w:lang w:val="es-ES"/>
+        </w:rPr>
+      </w:r>
     </w:p>
     <w:p>
       <w:pPr>
@@ -7171,36 +7216,10 @@
       </w:r>
       <w:r>
         <w:rPr>
-          <w:rFonts w:ascii="Calibri" w:hAnsi="Calibri" w:eastAsia="Calibri" w:cs="Calibri"/>
+          <w:rFonts w:ascii="Calibri" w:hAnsi="Calibri" w:cs="Calibri"/>
           <w:sz w:val="22"/>
           <w:szCs w:val="22"/>
           <w:highlight w:val="none"/>
-          <w:lang w:val="es-ES"/>
-        </w:rPr>
-      </w:r>
-      <w:r>
-        <w:rPr>
-          <w:rFonts w:ascii="Calibri" w:hAnsi="Calibri" w:eastAsia="Calibri" w:cs="Calibri"/>
-          <w:sz w:val="22"/>
-          <w:szCs w:val="22"/>
-          <w:highlight w:val="none"/>
-          <w:lang w:val="es-ES"/>
-        </w:rPr>
-      </w:r>
-      <w:r>
-        <w:rPr>
-          <w:rFonts w:asciiTheme="minorHAnsi" w:hAnsiTheme="minorHAnsi" w:eastAsiaTheme="minorEastAsia" w:cstheme="minorHAnsi"/>
-          <w:sz w:val="22"/>
-          <w:szCs w:val="22"/>
-          <w14:ligatures w14:val="standardContextual"/>
-        </w:rPr>
-      </w:r>
-      <w:r>
-        <w:rPr>
-          <w:rFonts w:asciiTheme="minorHAnsi" w:hAnsiTheme="minorHAnsi" w:eastAsiaTheme="minorEastAsia" w:cstheme="minorHAnsi"/>
-          <w:sz w:val="22"/>
-          <w:szCs w:val="22"/>
-          <w14:ligatures w14:val="standardContextual"/>
         </w:rPr>
       </w:r>
       <w:r>
@@ -7214,7 +7233,7 @@
     </w:p>
     <w:p>
       <w:pPr>
-        <w:pStyle w:val="1067"/>
+        <w:pStyle w:val="1068"/>
         <w:pBdr/>
         <w:tabs>
           <w:tab w:val="left" w:leader="none" w:pos="720"/>
@@ -7247,7 +7266,7 @@
         </w:r>
         <w:r>
           <w:rPr>
-            <w:rStyle w:val="1027"/>
+            <w:rStyle w:val="1028"/>
             <w:rFonts w:asciiTheme="minorHAnsi" w:hAnsiTheme="minorHAnsi" w:cstheme="minorHAnsi"/>
             <w:sz w:val="22"/>
             <w:szCs w:val="22"/>
@@ -7424,7 +7443,7 @@
     <w:sdtContent>
       <w:p>
         <w:pPr>
-          <w:pStyle w:val="1045"/>
+          <w:pStyle w:val="1046"/>
           <w:pBdr/>
           <w:spacing/>
           <w:ind/>
@@ -7510,7 +7529,7 @@
     <w:sdtContent>
       <w:p>
         <w:pPr>
-          <w:pStyle w:val="1045"/>
+          <w:pStyle w:val="1046"/>
           <w:pBdr/>
           <w:spacing/>
           <w:ind/>
@@ -7541,7 +7560,7 @@
   </w:sdt>
   <w:p>
     <w:pPr>
-      <w:pStyle w:val="1045"/>
+      <w:pStyle w:val="1046"/>
       <w:pBdr/>
       <w:spacing/>
       <w:ind/>
@@ -8086,7 +8105,7 @@
     </w:lvl>
   </w:abstractNum>
   <w:abstractNum w:abstractNumId="3">
-    <w:styleLink w:val="1065"/>
+    <w:styleLink w:val="1066"/>
     <w:lvl w:ilvl="0">
       <w:isLgl w:val="false"/>
       <w:lvlJc w:val="left"/>
@@ -8097,7 +8116,7 @@
         <w:spacing/>
         <w:ind w:hanging="360" w:left="720"/>
       </w:pPr>
-      <w:pStyle w:val="1065"/>
+      <w:pStyle w:val="1066"/>
       <w:rPr/>
       <w:start w:val="1"/>
       <w:suff w:val="tab"/>
@@ -10461,7 +10480,7 @@
     </w:lvl>
   </w:abstractNum>
   <w:abstractNum w:abstractNumId="18">
-    <w:numStyleLink w:val="1065"/>
+    <w:numStyleLink w:val="1066"/>
     <w:lvl w:ilvl="0">
       <w:isLgl w:val="false"/>
       <w:lvlJc w:val="left"/>
@@ -13582,7 +13601,7 @@
     </w:lvl>
   </w:abstractNum>
   <w:abstractNum w:abstractNumId="38">
-    <w:styleLink w:val="1066"/>
+    <w:styleLink w:val="1067"/>
     <w:lvl w:ilvl="0">
       <w:isLgl w:val="false"/>
       <w:lvlJc w:val="left"/>
@@ -13593,7 +13612,7 @@
         <w:spacing/>
         <w:ind w:hanging="360" w:left="360"/>
       </w:pPr>
-      <w:pStyle w:val="998"/>
+      <w:pStyle w:val="999"/>
       <w:rPr>
         <w:rFonts w:hint="default" w:ascii="Calibri" w:hAnsi="Calibri"/>
         <w:b w:val="0"/>
@@ -13613,7 +13632,7 @@
         <w:spacing/>
         <w:ind w:hanging="360" w:left="720"/>
       </w:pPr>
-      <w:pStyle w:val="999"/>
+      <w:pStyle w:val="1000"/>
       <w:rPr>
         <w:rFonts w:hint="default" w:ascii="Calibri" w:hAnsi="Calibri"/>
         <w:b w:val="0"/>
@@ -13633,7 +13652,7 @@
         <w:spacing/>
         <w:ind w:hanging="360" w:left="1080"/>
       </w:pPr>
-      <w:pStyle w:val="1000"/>
+      <w:pStyle w:val="1001"/>
       <w:rPr>
         <w:rFonts w:hint="default" w:ascii="Calibri" w:hAnsi="Calibri"/>
         <w:b w:val="0"/>
@@ -14102,7 +14121,7 @@
           <w:spacing/>
           <w:ind w:hanging="360" w:left="360"/>
         </w:pPr>
-        <w:pStyle w:val="998"/>
+        <w:pStyle w:val="999"/>
         <w:rPr>
           <w:rFonts w:hint="default" w:ascii="Calibri" w:hAnsi="Calibri"/>
           <w:b w:val="0"/>
@@ -14379,9 +14398,9 @@
     <w:lsdException w:name="Bibliography" w:uiPriority="37"/>
     <w:lsdException w:name="TOC Heading" w:uiPriority="39" w:qFormat="1"/>
   </w:latentStyles>
-  <w:style w:type="table" w:styleId="833">
+  <w:style w:type="table" w:styleId="834">
     <w:name w:val="Table Grid"/>
-    <w:basedOn w:val="1005"/>
+    <w:basedOn w:val="1006"/>
     <w:uiPriority w:val="59"/>
     <w:pPr>
       <w:pBdr/>
@@ -14578,9 +14597,9 @@
       </w:tcPr>
     </w:tblStylePr>
   </w:style>
-  <w:style w:type="table" w:styleId="834">
+  <w:style w:type="table" w:styleId="835">
     <w:name w:val="Table Grid Light"/>
-    <w:basedOn w:val="1005"/>
+    <w:basedOn w:val="1006"/>
     <w:uiPriority w:val="59"/>
     <w:pPr>
       <w:pBdr/>
@@ -14777,9 +14796,9 @@
       </w:tcPr>
     </w:tblStylePr>
   </w:style>
-  <w:style w:type="table" w:styleId="835">
+  <w:style w:type="table" w:styleId="836">
     <w:name w:val="Plain Table 1"/>
-    <w:basedOn w:val="1005"/>
+    <w:basedOn w:val="1006"/>
     <w:uiPriority w:val="59"/>
     <w:pPr>
       <w:pBdr/>
@@ -15002,9 +15021,9 @@
       </w:tcPr>
     </w:tblStylePr>
   </w:style>
-  <w:style w:type="table" w:styleId="836">
+  <w:style w:type="table" w:styleId="837">
     <w:name w:val="Plain Table 2"/>
-    <w:basedOn w:val="1005"/>
+    <w:basedOn w:val="1006"/>
     <w:uiPriority w:val="59"/>
     <w:pPr>
       <w:pBdr/>
@@ -15235,9 +15254,9 @@
       </w:tcPr>
     </w:tblStylePr>
   </w:style>
-  <w:style w:type="table" w:styleId="837">
+  <w:style w:type="table" w:styleId="838">
     <w:name w:val="Plain Table 3"/>
-    <w:basedOn w:val="1005"/>
+    <w:basedOn w:val="1006"/>
     <w:uiPriority w:val="99"/>
     <w:pPr>
       <w:pBdr/>
@@ -15465,9 +15484,9 @@
       </w:tcPr>
     </w:tblStylePr>
   </w:style>
-  <w:style w:type="table" w:styleId="838">
+  <w:style w:type="table" w:styleId="839">
     <w:name w:val="Plain Table 4"/>
-    <w:basedOn w:val="1005"/>
+    <w:basedOn w:val="1006"/>
     <w:uiPriority w:val="99"/>
     <w:pPr>
       <w:pBdr/>
@@ -15681,9 +15700,9 @@
       </w:tcPr>
     </w:tblStylePr>
   </w:style>
-  <w:style w:type="table" w:styleId="839">
+  <w:style w:type="table" w:styleId="840">
     <w:name w:val="Plain Table 5"/>
-    <w:basedOn w:val="1005"/>
+    <w:basedOn w:val="1006"/>
     <w:uiPriority w:val="99"/>
     <w:pPr>
       <w:pBdr/>
@@ -15914,9 +15933,9 @@
       </w:tcPr>
     </w:tblStylePr>
   </w:style>
-  <w:style w:type="table" w:styleId="840">
+  <w:style w:type="table" w:styleId="841">
     <w:name w:val="Grid Table 1 Light"/>
-    <w:basedOn w:val="1005"/>
+    <w:basedOn w:val="1006"/>
     <w:uiPriority w:val="99"/>
     <w:pPr>
       <w:pBdr/>
@@ -16137,9 +16156,9 @@
       </w:tcPr>
     </w:tblStylePr>
   </w:style>
-  <w:style w:type="table" w:styleId="841">
+  <w:style w:type="table" w:styleId="842">
     <w:name w:val="Grid Table 1 Light - Accent 1"/>
-    <w:basedOn w:val="1005"/>
+    <w:basedOn w:val="1006"/>
     <w:uiPriority w:val="99"/>
     <w:pPr>
       <w:pBdr/>
@@ -16360,9 +16379,9 @@
       </w:tcPr>
     </w:tblStylePr>
   </w:style>
-  <w:style w:type="table" w:styleId="842">
+  <w:style w:type="table" w:styleId="843">
     <w:name w:val="Grid Table 1 Light - Accent 2"/>
-    <w:basedOn w:val="1005"/>
+    <w:basedOn w:val="1006"/>
     <w:uiPriority w:val="99"/>
     <w:pPr>
       <w:pBdr/>
@@ -16583,9 +16602,9 @@
       </w:tcPr>
     </w:tblStylePr>
   </w:style>
-  <w:style w:type="table" w:styleId="843">
+  <w:style w:type="table" w:styleId="844">
     <w:name w:val="Grid Table 1 Light - Accent 3"/>
-    <w:basedOn w:val="1005"/>
+    <w:basedOn w:val="1006"/>
     <w:uiPriority w:val="99"/>
     <w:pPr>
       <w:pBdr/>
@@ -16806,9 +16825,9 @@
       </w:tcPr>
     </w:tblStylePr>
   </w:style>
-  <w:style w:type="table" w:styleId="844">
+  <w:style w:type="table" w:styleId="845">
     <w:name w:val="Grid Table 1 Light - Accent 4"/>
-    <w:basedOn w:val="1005"/>
+    <w:basedOn w:val="1006"/>
     <w:uiPriority w:val="99"/>
     <w:pPr>
       <w:pBdr/>
@@ -17029,9 +17048,9 @@
       </w:tcPr>
     </w:tblStylePr>
   </w:style>
-  <w:style w:type="table" w:styleId="845">
+  <w:style w:type="table" w:styleId="846">
     <w:name w:val="Grid Table 1 Light - Accent 5"/>
-    <w:basedOn w:val="1005"/>
+    <w:basedOn w:val="1006"/>
     <w:uiPriority w:val="99"/>
     <w:pPr>
       <w:pBdr/>
@@ -17252,9 +17271,9 @@
       </w:tcPr>
     </w:tblStylePr>
   </w:style>
-  <w:style w:type="table" w:styleId="846">
+  <w:style w:type="table" w:styleId="847">
     <w:name w:val="Grid Table 1 Light - Accent 6"/>
-    <w:basedOn w:val="1005"/>
+    <w:basedOn w:val="1006"/>
     <w:uiPriority w:val="99"/>
     <w:pPr>
       <w:pBdr/>
@@ -17475,9 +17494,9 @@
       </w:tcPr>
     </w:tblStylePr>
   </w:style>
-  <w:style w:type="table" w:styleId="847">
+  <w:style w:type="table" w:styleId="848">
     <w:name w:val="Grid Table 2"/>
-    <w:basedOn w:val="1005"/>
+    <w:basedOn w:val="1006"/>
     <w:uiPriority w:val="99"/>
     <w:pPr>
       <w:pBdr/>
@@ -17707,9 +17726,9 @@
       </w:tcPr>
     </w:tblStylePr>
   </w:style>
-  <w:style w:type="table" w:styleId="848">
+  <w:style w:type="table" w:styleId="849">
     <w:name w:val="Grid Table 2 - Accent 1"/>
-    <w:basedOn w:val="1005"/>
+    <w:basedOn w:val="1006"/>
     <w:uiPriority w:val="99"/>
     <w:pPr>
       <w:pBdr/>
@@ -17939,9 +17958,9 @@
       </w:tcPr>
     </w:tblStylePr>
   </w:style>
-  <w:style w:type="table" w:styleId="849">
+  <w:style w:type="table" w:styleId="850">
     <w:name w:val="Grid Table 2 - Accent 2"/>
-    <w:basedOn w:val="1005"/>
+    <w:basedOn w:val="1006"/>
     <w:uiPriority w:val="99"/>
     <w:pPr>
       <w:pBdr/>
@@ -18171,9 +18190,9 @@
       </w:tcPr>
     </w:tblStylePr>
   </w:style>
-  <w:style w:type="table" w:styleId="850">
+  <w:style w:type="table" w:styleId="851">
     <w:name w:val="Grid Table 2 - Accent 3"/>
-    <w:basedOn w:val="1005"/>
+    <w:basedOn w:val="1006"/>
     <w:uiPriority w:val="99"/>
     <w:pPr>
       <w:pBdr/>
@@ -18403,9 +18422,9 @@
       </w:tcPr>
     </w:tblStylePr>
   </w:style>
-  <w:style w:type="table" w:styleId="851">
+  <w:style w:type="table" w:styleId="852">
     <w:name w:val="Grid Table 2 - Accent 4"/>
-    <w:basedOn w:val="1005"/>
+    <w:basedOn w:val="1006"/>
     <w:uiPriority w:val="99"/>
     <w:pPr>
       <w:pBdr/>
@@ -18635,9 +18654,9 @@
       </w:tcPr>
     </w:tblStylePr>
   </w:style>
-  <w:style w:type="table" w:styleId="852">
+  <w:style w:type="table" w:styleId="853">
     <w:name w:val="Grid Table 2 - Accent 5"/>
-    <w:basedOn w:val="1005"/>
+    <w:basedOn w:val="1006"/>
     <w:uiPriority w:val="99"/>
     <w:pPr>
       <w:pBdr/>
@@ -18867,9 +18886,9 @@
       </w:tcPr>
     </w:tblStylePr>
   </w:style>
-  <w:style w:type="table" w:styleId="853">
+  <w:style w:type="table" w:styleId="854">
     <w:name w:val="Grid Table 2 - Accent 6"/>
-    <w:basedOn w:val="1005"/>
+    <w:basedOn w:val="1006"/>
     <w:uiPriority w:val="99"/>
     <w:pPr>
       <w:pBdr/>
@@ -19099,9 +19118,9 @@
       </w:tcPr>
     </w:tblStylePr>
   </w:style>
-  <w:style w:type="table" w:styleId="854">
+  <w:style w:type="table" w:styleId="855">
     <w:name w:val="Grid Table 3"/>
-    <w:basedOn w:val="1005"/>
+    <w:basedOn w:val="1006"/>
     <w:uiPriority w:val="99"/>
     <w:pPr>
       <w:pBdr/>
@@ -19344,9 +19363,9 @@
       </w:tcPr>
     </w:tblStylePr>
   </w:style>
-  <w:style w:type="table" w:styleId="855">
+  <w:style w:type="table" w:styleId="856">
     <w:name w:val="Grid Table 3 - Accent 1"/>
-    <w:basedOn w:val="1005"/>
+    <w:basedOn w:val="1006"/>
     <w:uiPriority w:val="99"/>
     <w:pPr>
       <w:pBdr/>
@@ -19589,9 +19608,9 @@
       </w:tcPr>
     </w:tblStylePr>
   </w:style>
-  <w:style w:type="table" w:styleId="856">
+  <w:style w:type="table" w:styleId="857">
     <w:name w:val="Grid Table 3 - Accent 2"/>
-    <w:basedOn w:val="1005"/>
+    <w:basedOn w:val="1006"/>
     <w:uiPriority w:val="99"/>
     <w:pPr>
       <w:pBdr/>
@@ -19834,9 +19853,9 @@
       </w:tcPr>
     </w:tblStylePr>
   </w:style>
-  <w:style w:type="table" w:styleId="857">
+  <w:style w:type="table" w:styleId="858">
     <w:name w:val="Grid Table 3 - Accent 3"/>
-    <w:basedOn w:val="1005"/>
+    <w:basedOn w:val="1006"/>
     <w:uiPriority w:val="99"/>
     <w:pPr>
       <w:pBdr/>
@@ -20079,9 +20098,9 @@
       </w:tcPr>
     </w:tblStylePr>
   </w:style>
-  <w:style w:type="table" w:styleId="858">
+  <w:style w:type="table" w:styleId="859">
     <w:name w:val="Grid Table 3 - Accent 4"/>
-    <w:basedOn w:val="1005"/>
+    <w:basedOn w:val="1006"/>
     <w:uiPriority w:val="99"/>
     <w:pPr>
       <w:pBdr/>
@@ -20324,9 +20343,9 @@
       </w:tcPr>
     </w:tblStylePr>
   </w:style>
-  <w:style w:type="table" w:styleId="859">
+  <w:style w:type="table" w:styleId="860">
     <w:name w:val="Grid Table 3 - Accent 5"/>
-    <w:basedOn w:val="1005"/>
+    <w:basedOn w:val="1006"/>
     <w:uiPriority w:val="99"/>
     <w:pPr>
       <w:pBdr/>
@@ -20569,9 +20588,9 @@
       </w:tcPr>
     </w:tblStylePr>
   </w:style>
-  <w:style w:type="table" w:styleId="860">
+  <w:style w:type="table" w:styleId="861">
     <w:name w:val="Grid Table 3 - Accent 6"/>
-    <w:basedOn w:val="1005"/>
+    <w:basedOn w:val="1006"/>
     <w:uiPriority w:val="99"/>
     <w:pPr>
       <w:pBdr/>
@@ -20814,9 +20833,9 @@
       </w:tcPr>
     </w:tblStylePr>
   </w:style>
-  <w:style w:type="table" w:styleId="861">
+  <w:style w:type="table" w:styleId="862">
     <w:name w:val="Grid Table 4"/>
-    <w:basedOn w:val="1005"/>
+    <w:basedOn w:val="1006"/>
     <w:uiPriority w:val="59"/>
     <w:pPr>
       <w:pBdr/>
@@ -21047,9 +21066,9 @@
       </w:tcPr>
     </w:tblStylePr>
   </w:style>
-  <w:style w:type="table" w:styleId="862">
+  <w:style w:type="table" w:styleId="863">
     <w:name w:val="Grid Table 4 - Accent 1"/>
-    <w:basedOn w:val="1005"/>
+    <w:basedOn w:val="1006"/>
     <w:uiPriority w:val="59"/>
     <w:pPr>
       <w:pBdr/>
@@ -21280,9 +21299,9 @@
       </w:tcPr>
     </w:tblStylePr>
   </w:style>
-  <w:style w:type="table" w:styleId="863">
+  <w:style w:type="table" w:styleId="864">
     <w:name w:val="Grid Table 4 - Accent 2"/>
-    <w:basedOn w:val="1005"/>
+    <w:basedOn w:val="1006"/>
     <w:uiPriority w:val="59"/>
     <w:pPr>
       <w:pBdr/>
@@ -21513,9 +21532,9 @@
       </w:tcPr>
     </w:tblStylePr>
   </w:style>
-  <w:style w:type="table" w:styleId="864">
+  <w:style w:type="table" w:styleId="865">
     <w:name w:val="Grid Table 4 - Accent 3"/>
-    <w:basedOn w:val="1005"/>
+    <w:basedOn w:val="1006"/>
     <w:uiPriority w:val="59"/>
     <w:pPr>
       <w:pBdr/>
@@ -21746,9 +21765,9 @@
       </w:tcPr>
     </w:tblStylePr>
   </w:style>
-  <w:style w:type="table" w:styleId="865">
+  <w:style w:type="table" w:styleId="866">
     <w:name w:val="Grid Table 4 - Accent 4"/>
-    <w:basedOn w:val="1005"/>
+    <w:basedOn w:val="1006"/>
     <w:uiPriority w:val="59"/>
     <w:pPr>
       <w:pBdr/>
@@ -21979,9 +21998,9 @@
       </w:tcPr>
     </w:tblStylePr>
   </w:style>
-  <w:style w:type="table" w:styleId="866">
+  <w:style w:type="table" w:styleId="867">
     <w:name w:val="Grid Table 4 - Accent 5"/>
-    <w:basedOn w:val="1005"/>
+    <w:basedOn w:val="1006"/>
     <w:uiPriority w:val="59"/>
     <w:pPr>
       <w:pBdr/>
@@ -22212,9 +22231,9 @@
       </w:tcPr>
     </w:tblStylePr>
   </w:style>
-  <w:style w:type="table" w:styleId="867">
+  <w:style w:type="table" w:styleId="868">
     <w:name w:val="Grid Table 4 - Accent 6"/>
-    <w:basedOn w:val="1005"/>
+    <w:basedOn w:val="1006"/>
     <w:uiPriority w:val="59"/>
     <w:pPr>
       <w:pBdr/>
@@ -22445,9 +22464,9 @@
       </w:tcPr>
     </w:tblStylePr>
   </w:style>
-  <w:style w:type="table" w:styleId="868">
+  <w:style w:type="table" w:styleId="869">
     <w:name w:val="Grid Table 5 Dark"/>
-    <w:basedOn w:val="1005"/>
+    <w:basedOn w:val="1006"/>
     <w:uiPriority w:val="99"/>
     <w:pPr>
       <w:pBdr/>
@@ -22673,9 +22692,9 @@
       </w:tcPr>
     </w:tblStylePr>
   </w:style>
-  <w:style w:type="table" w:styleId="869">
+  <w:style w:type="table" w:styleId="870">
     <w:name w:val="Grid Table 5 Dark- Accent 1"/>
-    <w:basedOn w:val="1005"/>
+    <w:basedOn w:val="1006"/>
     <w:uiPriority w:val="99"/>
     <w:pPr>
       <w:pBdr/>
@@ -22901,9 +22920,9 @@
       </w:tcPr>
     </w:tblStylePr>
   </w:style>
-  <w:style w:type="table" w:styleId="870">
+  <w:style w:type="table" w:styleId="871">
     <w:name w:val="Grid Table 5 Dark - Accent 2"/>
-    <w:basedOn w:val="1005"/>
+    <w:basedOn w:val="1006"/>
     <w:uiPriority w:val="99"/>
     <w:pPr>
       <w:pBdr/>
@@ -23129,9 +23148,9 @@
       </w:tcPr>
     </w:tblStylePr>
   </w:style>
-  <w:style w:type="table" w:styleId="871">
+  <w:style w:type="table" w:styleId="872">
     <w:name w:val="Grid Table 5 Dark - Accent 3"/>
-    <w:basedOn w:val="1005"/>
+    <w:basedOn w:val="1006"/>
     <w:uiPriority w:val="99"/>
     <w:pPr>
       <w:pBdr/>
@@ -23357,9 +23376,9 @@
       </w:tcPr>
     </w:tblStylePr>
   </w:style>
-  <w:style w:type="table" w:styleId="872">
+  <w:style w:type="table" w:styleId="873">
     <w:name w:val="Grid Table 5 Dark- Accent 4"/>
-    <w:basedOn w:val="1005"/>
+    <w:basedOn w:val="1006"/>
     <w:uiPriority w:val="99"/>
     <w:pPr>
       <w:pBdr/>
@@ -23585,9 +23604,9 @@
       </w:tcPr>
     </w:tblStylePr>
   </w:style>
-  <w:style w:type="table" w:styleId="873">
+  <w:style w:type="table" w:styleId="874">
     <w:name w:val="Grid Table 5 Dark - Accent 5"/>
-    <w:basedOn w:val="1005"/>
+    <w:basedOn w:val="1006"/>
     <w:uiPriority w:val="99"/>
     <w:pPr>
       <w:pBdr/>
@@ -23813,9 +23832,9 @@
       </w:tcPr>
     </w:tblStylePr>
   </w:style>
-  <w:style w:type="table" w:styleId="874">
+  <w:style w:type="table" w:styleId="875">
     <w:name w:val="Grid Table 5 Dark - Accent 6"/>
-    <w:basedOn w:val="1005"/>
+    <w:basedOn w:val="1006"/>
     <w:uiPriority w:val="99"/>
     <w:pPr>
       <w:pBdr/>
@@ -24041,9 +24060,9 @@
       </w:tcPr>
     </w:tblStylePr>
   </w:style>
-  <w:style w:type="table" w:styleId="875">
+  <w:style w:type="table" w:styleId="876">
     <w:name w:val="Grid Table 6 Colorful"/>
-    <w:basedOn w:val="1005"/>
+    <w:basedOn w:val="1006"/>
     <w:uiPriority w:val="99"/>
     <w:pPr>
       <w:pBdr/>
@@ -24271,9 +24290,9 @@
       </w:tcPr>
     </w:tblStylePr>
   </w:style>
-  <w:style w:type="table" w:styleId="876">
+  <w:style w:type="table" w:styleId="877">
     <w:name w:val="Grid Table 6 Colorful - Accent 1"/>
-    <w:basedOn w:val="1005"/>
+    <w:basedOn w:val="1006"/>
     <w:uiPriority w:val="99"/>
     <w:pPr>
       <w:pBdr/>
@@ -24501,9 +24520,9 @@
       </w:tcPr>
     </w:tblStylePr>
   </w:style>
-  <w:style w:type="table" w:styleId="877">
+  <w:style w:type="table" w:styleId="878">
     <w:name w:val="Grid Table 6 Colorful - Accent 2"/>
-    <w:basedOn w:val="1005"/>
+    <w:basedOn w:val="1006"/>
     <w:uiPriority w:val="99"/>
     <w:pPr>
       <w:pBdr/>
@@ -24731,9 +24750,9 @@
       </w:tcPr>
     </w:tblStylePr>
   </w:style>
-  <w:style w:type="table" w:styleId="878">
+  <w:style w:type="table" w:styleId="879">
     <w:name w:val="Grid Table 6 Colorful - Accent 3"/>
-    <w:basedOn w:val="1005"/>
+    <w:basedOn w:val="1006"/>
     <w:uiPriority w:val="99"/>
     <w:pPr>
       <w:pBdr/>
@@ -24961,9 +24980,9 @@
       </w:tcPr>
     </w:tblStylePr>
   </w:style>
-  <w:style w:type="table" w:styleId="879">
+  <w:style w:type="table" w:styleId="880">
     <w:name w:val="Grid Table 6 Colorful - Accent 4"/>
-    <w:basedOn w:val="1005"/>
+    <w:basedOn w:val="1006"/>
     <w:uiPriority w:val="99"/>
     <w:pPr>
       <w:pBdr/>
@@ -25191,9 +25210,9 @@
       </w:tcPr>
     </w:tblStylePr>
   </w:style>
-  <w:style w:type="table" w:styleId="880">
+  <w:style w:type="table" w:styleId="881">
     <w:name w:val="Grid Table 6 Colorful - Accent 5"/>
-    <w:basedOn w:val="1005"/>
+    <w:basedOn w:val="1006"/>
     <w:uiPriority w:val="99"/>
     <w:pPr>
       <w:pBdr/>
@@ -25421,9 +25440,9 @@
       </w:tcPr>
     </w:tblStylePr>
   </w:style>
-  <w:style w:type="table" w:styleId="881">
+  <w:style w:type="table" w:styleId="882">
     <w:name w:val="Grid Table 6 Colorful - Accent 6"/>
-    <w:basedOn w:val="1005"/>
+    <w:basedOn w:val="1006"/>
     <w:uiPriority w:val="99"/>
     <w:pPr>
       <w:pBdr/>
@@ -25651,9 +25670,9 @@
       </w:tcPr>
     </w:tblStylePr>
   </w:style>
-  <w:style w:type="table" w:styleId="882">
+  <w:style w:type="table" w:styleId="883">
     <w:name w:val="Grid Table 7 Colorful"/>
-    <w:basedOn w:val="1005"/>
+    <w:basedOn w:val="1006"/>
     <w:uiPriority w:val="99"/>
     <w:pPr>
       <w:pBdr/>
@@ -25905,9 +25924,9 @@
       </w:tcPr>
     </w:tblStylePr>
   </w:style>
-  <w:style w:type="table" w:styleId="883">
+  <w:style w:type="table" w:styleId="884">
     <w:name w:val="Grid Table 7 Colorful - Accent 1"/>
-    <w:basedOn w:val="1005"/>
+    <w:basedOn w:val="1006"/>
     <w:uiPriority w:val="99"/>
     <w:pPr>
       <w:pBdr/>
@@ -26159,9 +26178,9 @@
       </w:tcPr>
     </w:tblStylePr>
   </w:style>
-  <w:style w:type="table" w:styleId="884">
+  <w:style w:type="table" w:styleId="885">
     <w:name w:val="Grid Table 7 Colorful - Accent 2"/>
-    <w:basedOn w:val="1005"/>
+    <w:basedOn w:val="1006"/>
     <w:uiPriority w:val="99"/>
     <w:pPr>
       <w:pBdr/>
@@ -26413,9 +26432,9 @@
       </w:tcPr>
     </w:tblStylePr>
   </w:style>
-  <w:style w:type="table" w:styleId="885">
+  <w:style w:type="table" w:styleId="886">
     <w:name w:val="Grid Table 7 Colorful - Accent 3"/>
-    <w:basedOn w:val="1005"/>
+    <w:basedOn w:val="1006"/>
     <w:uiPriority w:val="99"/>
     <w:pPr>
       <w:pBdr/>
@@ -26667,9 +26686,9 @@
       </w:tcPr>
     </w:tblStylePr>
   </w:style>
-  <w:style w:type="table" w:styleId="886">
+  <w:style w:type="table" w:styleId="887">
     <w:name w:val="Grid Table 7 Colorful - Accent 4"/>
-    <w:basedOn w:val="1005"/>
+    <w:basedOn w:val="1006"/>
     <w:uiPriority w:val="99"/>
     <w:pPr>
       <w:pBdr/>
@@ -26921,9 +26940,9 @@
       </w:tcPr>
     </w:tblStylePr>
   </w:style>
-  <w:style w:type="table" w:styleId="887">
+  <w:style w:type="table" w:styleId="888">
     <w:name w:val="Grid Table 7 Colorful - Accent 5"/>
-    <w:basedOn w:val="1005"/>
+    <w:basedOn w:val="1006"/>
     <w:uiPriority w:val="99"/>
     <w:pPr>
       <w:pBdr/>
@@ -27175,9 +27194,9 @@
       </w:tcPr>
     </w:tblStylePr>
   </w:style>
-  <w:style w:type="table" w:styleId="888">
+  <w:style w:type="table" w:styleId="889">
     <w:name w:val="Grid Table 7 Colorful - Accent 6"/>
-    <w:basedOn w:val="1005"/>
+    <w:basedOn w:val="1006"/>
     <w:uiPriority w:val="99"/>
     <w:pPr>
       <w:pBdr/>
@@ -27429,9 +27448,9 @@
       </w:tcPr>
     </w:tblStylePr>
   </w:style>
-  <w:style w:type="table" w:styleId="889">
+  <w:style w:type="table" w:styleId="890">
     <w:name w:val="List Table 1 Light"/>
-    <w:basedOn w:val="1005"/>
+    <w:basedOn w:val="1006"/>
     <w:uiPriority w:val="99"/>
     <w:pPr>
       <w:pBdr/>
@@ -27645,9 +27664,9 @@
       </w:tcPr>
     </w:tblStylePr>
   </w:style>
-  <w:style w:type="table" w:styleId="890">
+  <w:style w:type="table" w:styleId="891">
     <w:name w:val="List Table 1 Light - Accent 1"/>
-    <w:basedOn w:val="1005"/>
+    <w:basedOn w:val="1006"/>
     <w:uiPriority w:val="99"/>
     <w:pPr>
       <w:pBdr/>
@@ -27861,9 +27880,9 @@
       </w:tcPr>
     </w:tblStylePr>
   </w:style>
-  <w:style w:type="table" w:styleId="891">
+  <w:style w:type="table" w:styleId="892">
     <w:name w:val="List Table 1 Light - Accent 2"/>
-    <w:basedOn w:val="1005"/>
+    <w:basedOn w:val="1006"/>
     <w:uiPriority w:val="99"/>
     <w:pPr>
       <w:pBdr/>
@@ -28077,9 +28096,9 @@
       </w:tcPr>
     </w:tblStylePr>
   </w:style>
-  <w:style w:type="table" w:styleId="892">
+  <w:style w:type="table" w:styleId="893">
     <w:name w:val="List Table 1 Light - Accent 3"/>
-    <w:basedOn w:val="1005"/>
+    <w:basedOn w:val="1006"/>
     <w:uiPriority w:val="99"/>
     <w:pPr>
       <w:pBdr/>
@@ -28293,9 +28312,9 @@
       </w:tcPr>
     </w:tblStylePr>
   </w:style>
-  <w:style w:type="table" w:styleId="893">
+  <w:style w:type="table" w:styleId="894">
     <w:name w:val="List Table 1 Light - Accent 4"/>
-    <w:basedOn w:val="1005"/>
+    <w:basedOn w:val="1006"/>
     <w:uiPriority w:val="99"/>
     <w:pPr>
       <w:pBdr/>
@@ -28509,9 +28528,9 @@
       </w:tcPr>
     </w:tblStylePr>
   </w:style>
-  <w:style w:type="table" w:styleId="894">
+  <w:style w:type="table" w:styleId="895">
     <w:name w:val="List Table 1 Light - Accent 5"/>
-    <w:basedOn w:val="1005"/>
+    <w:basedOn w:val="1006"/>
     <w:uiPriority w:val="99"/>
     <w:pPr>
       <w:pBdr/>
@@ -28725,9 +28744,9 @@
       </w:tcPr>
     </w:tblStylePr>
   </w:style>
-  <w:style w:type="table" w:styleId="895">
+  <w:style w:type="table" w:styleId="896">
     <w:name w:val="List Table 1 Light - Accent 6"/>
-    <w:basedOn w:val="1005"/>
+    <w:basedOn w:val="1006"/>
     <w:uiPriority w:val="99"/>
     <w:pPr>
       <w:pBdr/>
@@ -28941,9 +28960,9 @@
       </w:tcPr>
     </w:tblStylePr>
   </w:style>
-  <w:style w:type="table" w:styleId="896">
+  <w:style w:type="table" w:styleId="897">
     <w:name w:val="List Table 2"/>
-    <w:basedOn w:val="1005"/>
+    <w:basedOn w:val="1006"/>
     <w:uiPriority w:val="99"/>
     <w:pPr>
       <w:pBdr/>
@@ -29179,9 +29198,9 @@
       </w:tcPr>
     </w:tblStylePr>
   </w:style>
-  <w:style w:type="table" w:styleId="897">
+  <w:style w:type="table" w:styleId="898">
     <w:name w:val="List Table 2 - Accent 1"/>
-    <w:basedOn w:val="1005"/>
+    <w:basedOn w:val="1006"/>
     <w:uiPriority w:val="99"/>
     <w:pPr>
       <w:pBdr/>
@@ -29417,9 +29436,9 @@
       </w:tcPr>
     </w:tblStylePr>
   </w:style>
-  <w:style w:type="table" w:styleId="898">
+  <w:style w:type="table" w:styleId="899">
     <w:name w:val="List Table 2 - Accent 2"/>
-    <w:basedOn w:val="1005"/>
+    <w:basedOn w:val="1006"/>
     <w:uiPriority w:val="99"/>
     <w:pPr>
       <w:pBdr/>
@@ -29655,9 +29674,9 @@
       </w:tcPr>
     </w:tblStylePr>
   </w:style>
-  <w:style w:type="table" w:styleId="899">
+  <w:style w:type="table" w:styleId="900">
     <w:name w:val="List Table 2 - Accent 3"/>
-    <w:basedOn w:val="1005"/>
+    <w:basedOn w:val="1006"/>
     <w:uiPriority w:val="99"/>
     <w:pPr>
       <w:pBdr/>
@@ -29893,9 +29912,9 @@
       </w:tcPr>
     </w:tblStylePr>
   </w:style>
-  <w:style w:type="table" w:styleId="900">
+  <w:style w:type="table" w:styleId="901">
     <w:name w:val="List Table 2 - Accent 4"/>
-    <w:basedOn w:val="1005"/>
+    <w:basedOn w:val="1006"/>
     <w:uiPriority w:val="99"/>
     <w:pPr>
       <w:pBdr/>
@@ -30131,9 +30150,9 @@
       </w:tcPr>
     </w:tblStylePr>
   </w:style>
-  <w:style w:type="table" w:styleId="901">
+  <w:style w:type="table" w:styleId="902">
     <w:name w:val="List Table 2 - Accent 5"/>
-    <w:basedOn w:val="1005"/>
+    <w:basedOn w:val="1006"/>
     <w:uiPriority w:val="99"/>
     <w:pPr>
       <w:pBdr/>
@@ -30369,9 +30388,9 @@
       </w:tcPr>
     </w:tblStylePr>
   </w:style>
-  <w:style w:type="table" w:styleId="902">
+  <w:style w:type="table" w:styleId="903">
     <w:name w:val="List Table 2 - Accent 6"/>
-    <w:basedOn w:val="1005"/>
+    <w:basedOn w:val="1006"/>
     <w:uiPriority w:val="99"/>
     <w:pPr>
       <w:pBdr/>
@@ -30607,9 +30626,9 @@
       </w:tcPr>
     </w:tblStylePr>
   </w:style>
-  <w:style w:type="table" w:styleId="903">
+  <w:style w:type="table" w:styleId="904">
     <w:name w:val="List Table 3"/>
-    <w:basedOn w:val="1005"/>
+    <w:basedOn w:val="1006"/>
     <w:uiPriority w:val="99"/>
     <w:pPr>
       <w:pBdr/>
@@ -30835,9 +30854,9 @@
       </w:tcPr>
     </w:tblStylePr>
   </w:style>
-  <w:style w:type="table" w:styleId="904">
+  <w:style w:type="table" w:styleId="905">
     <w:name w:val="List Table 3 - Accent 1"/>
-    <w:basedOn w:val="1005"/>
+    <w:basedOn w:val="1006"/>
     <w:uiPriority w:val="99"/>
     <w:pPr>
       <w:pBdr/>
@@ -31063,9 +31082,9 @@
       </w:tcPr>
     </w:tblStylePr>
   </w:style>
-  <w:style w:type="table" w:styleId="905">
+  <w:style w:type="table" w:styleId="906">
     <w:name w:val="List Table 3 - Accent 2"/>
-    <w:basedOn w:val="1005"/>
+    <w:basedOn w:val="1006"/>
     <w:uiPriority w:val="99"/>
     <w:pPr>
       <w:pBdr/>
@@ -31291,9 +31310,9 @@
       </w:tcPr>
     </w:tblStylePr>
   </w:style>
-  <w:style w:type="table" w:styleId="906">
+  <w:style w:type="table" w:styleId="907">
     <w:name w:val="List Table 3 - Accent 3"/>
-    <w:basedOn w:val="1005"/>
+    <w:basedOn w:val="1006"/>
     <w:uiPriority w:val="99"/>
     <w:pPr>
       <w:pBdr/>
@@ -31519,9 +31538,9 @@
       </w:tcPr>
     </w:tblStylePr>
   </w:style>
-  <w:style w:type="table" w:styleId="907">
+  <w:style w:type="table" w:styleId="908">
     <w:name w:val="List Table 3 - Accent 4"/>
-    <w:basedOn w:val="1005"/>
+    <w:basedOn w:val="1006"/>
     <w:uiPriority w:val="99"/>
     <w:pPr>
       <w:pBdr/>
@@ -31747,9 +31766,9 @@
       </w:tcPr>
     </w:tblStylePr>
   </w:style>
-  <w:style w:type="table" w:styleId="908">
+  <w:style w:type="table" w:styleId="909">
     <w:name w:val="List Table 3 - Accent 5"/>
-    <w:basedOn w:val="1005"/>
+    <w:basedOn w:val="1006"/>
     <w:uiPriority w:val="99"/>
     <w:pPr>
       <w:pBdr/>
@@ -31975,9 +31994,9 @@
       </w:tcPr>
     </w:tblStylePr>
   </w:style>
-  <w:style w:type="table" w:styleId="909">
+  <w:style w:type="table" w:styleId="910">
     <w:name w:val="List Table 3 - Accent 6"/>
-    <w:basedOn w:val="1005"/>
+    <w:basedOn w:val="1006"/>
     <w:uiPriority w:val="99"/>
     <w:pPr>
       <w:pBdr/>
@@ -32203,9 +32222,9 @@
       </w:tcPr>
     </w:tblStylePr>
   </w:style>
-  <w:style w:type="table" w:styleId="910">
+  <w:style w:type="table" w:styleId="911">
     <w:name w:val="List Table 4"/>
-    <w:basedOn w:val="1005"/>
+    <w:basedOn w:val="1006"/>
     <w:uiPriority w:val="99"/>
     <w:pPr>
       <w:pBdr/>
@@ -32428,9 +32447,9 @@
       </w:tcPr>
     </w:tblStylePr>
   </w:style>
-  <w:style w:type="table" w:styleId="911">
+  <w:style w:type="table" w:styleId="912">
     <w:name w:val="List Table 4 - Accent 1"/>
-    <w:basedOn w:val="1005"/>
+    <w:basedOn w:val="1006"/>
     <w:uiPriority w:val="99"/>
     <w:pPr>
       <w:pBdr/>
@@ -32653,9 +32672,9 @@
       </w:tcPr>
     </w:tblStylePr>
   </w:style>
-  <w:style w:type="table" w:styleId="912">
+  <w:style w:type="table" w:styleId="913">
     <w:name w:val="List Table 4 - Accent 2"/>
-    <w:basedOn w:val="1005"/>
+    <w:basedOn w:val="1006"/>
     <w:uiPriority w:val="99"/>
     <w:pPr>
       <w:pBdr/>
@@ -32878,9 +32897,9 @@
       </w:tcPr>
     </w:tblStylePr>
   </w:style>
-  <w:style w:type="table" w:styleId="913">
+  <w:style w:type="table" w:styleId="914">
     <w:name w:val="List Table 4 - Accent 3"/>
-    <w:basedOn w:val="1005"/>
+    <w:basedOn w:val="1006"/>
     <w:uiPriority w:val="99"/>
     <w:pPr>
       <w:pBdr/>
@@ -33103,9 +33122,9 @@
       </w:tcPr>
     </w:tblStylePr>
   </w:style>
-  <w:style w:type="table" w:styleId="914">
+  <w:style w:type="table" w:styleId="915">
     <w:name w:val="List Table 4 - Accent 4"/>
-    <w:basedOn w:val="1005"/>
+    <w:basedOn w:val="1006"/>
     <w:uiPriority w:val="99"/>
     <w:pPr>
       <w:pBdr/>
@@ -33328,9 +33347,9 @@
       </w:tcPr>
     </w:tblStylePr>
   </w:style>
-  <w:style w:type="table" w:styleId="915">
+  <w:style w:type="table" w:styleId="916">
     <w:name w:val="List Table 4 - Accent 5"/>
-    <w:basedOn w:val="1005"/>
+    <w:basedOn w:val="1006"/>
     <w:uiPriority w:val="99"/>
     <w:pPr>
       <w:pBdr/>
@@ -33553,9 +33572,9 @@
       </w:tcPr>
     </w:tblStylePr>
   </w:style>
-  <w:style w:type="table" w:styleId="916">
+  <w:style w:type="table" w:styleId="917">
     <w:name w:val="List Table 4 - Accent 6"/>
-    <w:basedOn w:val="1005"/>
+    <w:basedOn w:val="1006"/>
     <w:uiPriority w:val="99"/>
     <w:pPr>
       <w:pBdr/>
@@ -33778,9 +33797,9 @@
       </w:tcPr>
     </w:tblStylePr>
   </w:style>
-  <w:style w:type="table" w:styleId="917">
+  <w:style w:type="table" w:styleId="918">
     <w:name w:val="List Table 5 Dark"/>
-    <w:basedOn w:val="1005"/>
+    <w:basedOn w:val="1006"/>
     <w:uiPriority w:val="99"/>
     <w:pPr>
       <w:pBdr/>
@@ -34020,9 +34039,9 @@
       </w:tcPr>
     </w:tblStylePr>
   </w:style>
-  <w:style w:type="table" w:styleId="918">
+  <w:style w:type="table" w:styleId="919">
     <w:name w:val="List Table 5 Dark - Accent 1"/>
-    <w:basedOn w:val="1005"/>
+    <w:basedOn w:val="1006"/>
     <w:uiPriority w:val="99"/>
     <w:pPr>
       <w:pBdr/>
@@ -34262,9 +34281,9 @@
       </w:tcPr>
     </w:tblStylePr>
   </w:style>
-  <w:style w:type="table" w:styleId="919">
+  <w:style w:type="table" w:styleId="920">
     <w:name w:val="List Table 5 Dark - Accent 2"/>
-    <w:basedOn w:val="1005"/>
+    <w:basedOn w:val="1006"/>
     <w:uiPriority w:val="99"/>
     <w:pPr>
       <w:pBdr/>
@@ -34504,9 +34523,9 @@
       </w:tcPr>
     </w:tblStylePr>
   </w:style>
-  <w:style w:type="table" w:styleId="920">
+  <w:style w:type="table" w:styleId="921">
     <w:name w:val="List Table 5 Dark - Accent 3"/>
-    <w:basedOn w:val="1005"/>
+    <w:basedOn w:val="1006"/>
     <w:uiPriority w:val="99"/>
     <w:pPr>
       <w:pBdr/>
@@ -34746,9 +34765,9 @@
       </w:tcPr>
     </w:tblStylePr>
   </w:style>
-  <w:style w:type="table" w:styleId="921">
+  <w:style w:type="table" w:styleId="922">
     <w:name w:val="List Table 5 Dark - Accent 4"/>
-    <w:basedOn w:val="1005"/>
+    <w:basedOn w:val="1006"/>
     <w:uiPriority w:val="99"/>
     <w:pPr>
       <w:pBdr/>
@@ -34988,9 +35007,9 @@
       </w:tcPr>
     </w:tblStylePr>
   </w:style>
-  <w:style w:type="table" w:styleId="922">
+  <w:style w:type="table" w:styleId="923">
     <w:name w:val="List Table 5 Dark - Accent 5"/>
-    <w:basedOn w:val="1005"/>
+    <w:basedOn w:val="1006"/>
     <w:uiPriority w:val="99"/>
     <w:pPr>
       <w:pBdr/>
@@ -35230,9 +35249,9 @@
       </w:tcPr>
     </w:tblStylePr>
   </w:style>
-  <w:style w:type="table" w:styleId="923">
+  <w:style w:type="table" w:styleId="924">
     <w:name w:val="List Table 5 Dark - Accent 6"/>
-    <w:basedOn w:val="1005"/>
+    <w:basedOn w:val="1006"/>
     <w:uiPriority w:val="99"/>
     <w:pPr>
       <w:pBdr/>
@@ -35472,9 +35491,9 @@
       </w:tcPr>
     </w:tblStylePr>
   </w:style>
-  <w:style w:type="table" w:styleId="924">
+  <w:style w:type="table" w:styleId="925">
     <w:name w:val="List Table 6 Colorful"/>
-    <w:basedOn w:val="1005"/>
+    <w:basedOn w:val="1006"/>
     <w:uiPriority w:val="99"/>
     <w:pPr>
       <w:pBdr/>
@@ -35695,9 +35714,9 @@
       </w:tcPr>
     </w:tblStylePr>
   </w:style>
-  <w:style w:type="table" w:styleId="925">
+  <w:style w:type="table" w:styleId="926">
     <w:name w:val="List Table 6 Colorful - Accent 1"/>
-    <w:basedOn w:val="1005"/>
+    <w:basedOn w:val="1006"/>
     <w:uiPriority w:val="99"/>
     <w:pPr>
       <w:pBdr/>
@@ -35918,9 +35937,9 @@
       </w:tcPr>
     </w:tblStylePr>
   </w:style>
-  <w:style w:type="table" w:styleId="926">
+  <w:style w:type="table" w:styleId="927">
     <w:name w:val="List Table 6 Colorful - Accent 2"/>
-    <w:basedOn w:val="1005"/>
+    <w:basedOn w:val="1006"/>
     <w:uiPriority w:val="99"/>
     <w:pPr>
       <w:pBdr/>
@@ -36141,9 +36160,9 @@
       </w:tcPr>
     </w:tblStylePr>
   </w:style>
-  <w:style w:type="table" w:styleId="927">
+  <w:style w:type="table" w:styleId="928">
     <w:name w:val="List Table 6 Colorful - Accent 3"/>
-    <w:basedOn w:val="1005"/>
+    <w:basedOn w:val="1006"/>
     <w:uiPriority w:val="99"/>
     <w:pPr>
       <w:pBdr/>
@@ -36364,9 +36383,9 @@
       </w:tcPr>
     </w:tblStylePr>
   </w:style>
-  <w:style w:type="table" w:styleId="928">
+  <w:style w:type="table" w:styleId="929">
     <w:name w:val="List Table 6 Colorful - Accent 4"/>
-    <w:basedOn w:val="1005"/>
+    <w:basedOn w:val="1006"/>
     <w:uiPriority w:val="99"/>
     <w:pPr>
       <w:pBdr/>
@@ -36587,9 +36606,9 @@
       </w:tcPr>
     </w:tblStylePr>
   </w:style>
-  <w:style w:type="table" w:styleId="929">
+  <w:style w:type="table" w:styleId="930">
     <w:name w:val="List Table 6 Colorful - Accent 5"/>
-    <w:basedOn w:val="1005"/>
+    <w:basedOn w:val="1006"/>
     <w:uiPriority w:val="99"/>
     <w:pPr>
       <w:pBdr/>
@@ -36810,9 +36829,9 @@
       </w:tcPr>
     </w:tblStylePr>
   </w:style>
-  <w:style w:type="table" w:styleId="930">
+  <w:style w:type="table" w:styleId="931">
     <w:name w:val="List Table 6 Colorful - Accent 6"/>
-    <w:basedOn w:val="1005"/>
+    <w:basedOn w:val="1006"/>
     <w:uiPriority w:val="99"/>
     <w:pPr>
       <w:pBdr/>
@@ -37033,9 +37052,9 @@
       </w:tcPr>
     </w:tblStylePr>
   </w:style>
-  <w:style w:type="table" w:styleId="931">
+  <w:style w:type="table" w:styleId="932">
     <w:name w:val="List Table 7 Colorful"/>
-    <w:basedOn w:val="1005"/>
+    <w:basedOn w:val="1006"/>
     <w:uiPriority w:val="99"/>
     <w:pPr>
       <w:pBdr/>
@@ -37289,9 +37308,9 @@
       </w:tcPr>
     </w:tblStylePr>
   </w:style>
-  <w:style w:type="table" w:styleId="932">
+  <w:style w:type="table" w:styleId="933">
     <w:name w:val="List Table 7 Colorful - Accent 1"/>
-    <w:basedOn w:val="1005"/>
+    <w:basedOn w:val="1006"/>
     <w:uiPriority w:val="99"/>
     <w:pPr>
       <w:pBdr/>
@@ -37545,9 +37564,9 @@
       </w:tcPr>
     </w:tblStylePr>
   </w:style>
-  <w:style w:type="table" w:styleId="933">
+  <w:style w:type="table" w:styleId="934">
     <w:name w:val="List Table 7 Colorful - Accent 2"/>
-    <w:basedOn w:val="1005"/>
+    <w:basedOn w:val="1006"/>
     <w:uiPriority w:val="99"/>
     <w:pPr>
       <w:pBdr/>
@@ -37801,9 +37820,9 @@
       </w:tcPr>
     </w:tblStylePr>
   </w:style>
-  <w:style w:type="table" w:styleId="934">
+  <w:style w:type="table" w:styleId="935">
     <w:name w:val="List Table 7 Colorful - Accent 3"/>
-    <w:basedOn w:val="1005"/>
+    <w:basedOn w:val="1006"/>
     <w:uiPriority w:val="99"/>
     <w:pPr>
       <w:pBdr/>
@@ -38057,9 +38076,9 @@
       </w:tcPr>
     </w:tblStylePr>
   </w:style>
-  <w:style w:type="table" w:styleId="935">
+  <w:style w:type="table" w:styleId="936">
     <w:name w:val="List Table 7 Colorful - Accent 4"/>
-    <w:basedOn w:val="1005"/>
+    <w:basedOn w:val="1006"/>
     <w:uiPriority w:val="99"/>
     <w:pPr>
       <w:pBdr/>
@@ -38313,9 +38332,9 @@
       </w:tcPr>
     </w:tblStylePr>
   </w:style>
-  <w:style w:type="table" w:styleId="936">
+  <w:style w:type="table" w:styleId="937">
     <w:name w:val="List Table 7 Colorful - Accent 5"/>
-    <w:basedOn w:val="1005"/>
+    <w:basedOn w:val="1006"/>
     <w:uiPriority w:val="99"/>
     <w:pPr>
       <w:pBdr/>
@@ -38569,9 +38588,9 @@
       </w:tcPr>
     </w:tblStylePr>
   </w:style>
-  <w:style w:type="table" w:styleId="937">
+  <w:style w:type="table" w:styleId="938">
     <w:name w:val="List Table 7 Colorful - Accent 6"/>
-    <w:basedOn w:val="1005"/>
+    <w:basedOn w:val="1006"/>
     <w:uiPriority w:val="99"/>
     <w:pPr>
       <w:pBdr/>
@@ -38825,9 +38844,9 @@
       </w:tcPr>
     </w:tblStylePr>
   </w:style>
-  <w:style w:type="table" w:styleId="938">
+  <w:style w:type="table" w:styleId="939">
     <w:name w:val="Lined - Accent"/>
-    <w:basedOn w:val="1005"/>
+    <w:basedOn w:val="1006"/>
     <w:uiPriority w:val="99"/>
     <w:pPr>
       <w:pBdr/>
@@ -39062,9 +39081,9 @@
       </w:tcPr>
     </w:tblStylePr>
   </w:style>
-  <w:style w:type="table" w:styleId="939">
+  <w:style w:type="table" w:styleId="940">
     <w:name w:val="Lined - Accent 1"/>
-    <w:basedOn w:val="1005"/>
+    <w:basedOn w:val="1006"/>
     <w:uiPriority w:val="99"/>
     <w:pPr>
       <w:pBdr/>
@@ -39299,9 +39318,9 @@
       </w:tcPr>
     </w:tblStylePr>
   </w:style>
-  <w:style w:type="table" w:styleId="940">
+  <w:style w:type="table" w:styleId="941">
     <w:name w:val="Lined - Accent 2"/>
-    <w:basedOn w:val="1005"/>
+    <w:basedOn w:val="1006"/>
     <w:uiPriority w:val="99"/>
     <w:pPr>
       <w:pBdr/>
@@ -39536,9 +39555,9 @@
       </w:tcPr>
     </w:tblStylePr>
   </w:style>
-  <w:style w:type="table" w:styleId="941">
+  <w:style w:type="table" w:styleId="942">
     <w:name w:val="Lined - Accent 3"/>
-    <w:basedOn w:val="1005"/>
+    <w:basedOn w:val="1006"/>
     <w:uiPriority w:val="99"/>
     <w:pPr>
       <w:pBdr/>
@@ -39773,9 +39792,9 @@
       </w:tcPr>
     </w:tblStylePr>
   </w:style>
-  <w:style w:type="table" w:styleId="942">
+  <w:style w:type="table" w:styleId="943">
     <w:name w:val="Lined - Accent 4"/>
-    <w:basedOn w:val="1005"/>
+    <w:basedOn w:val="1006"/>
     <w:uiPriority w:val="99"/>
     <w:pPr>
       <w:pBdr/>
@@ -40010,9 +40029,9 @@
       </w:tcPr>
     </w:tblStylePr>
   </w:style>
-  <w:style w:type="table" w:styleId="943">
+  <w:style w:type="table" w:styleId="944">
     <w:name w:val="Lined - Accent 5"/>
-    <w:basedOn w:val="1005"/>
+    <w:basedOn w:val="1006"/>
     <w:uiPriority w:val="99"/>
     <w:pPr>
       <w:pBdr/>
@@ -40247,9 +40266,9 @@
       </w:tcPr>
     </w:tblStylePr>
   </w:style>
-  <w:style w:type="table" w:styleId="944">
+  <w:style w:type="table" w:styleId="945">
     <w:name w:val="Lined - Accent 6"/>
-    <w:basedOn w:val="1005"/>
+    <w:basedOn w:val="1006"/>
     <w:uiPriority w:val="99"/>
     <w:pPr>
       <w:pBdr/>
@@ -40484,9 +40503,9 @@
       </w:tcPr>
     </w:tblStylePr>
   </w:style>
-  <w:style w:type="table" w:styleId="945">
+  <w:style w:type="table" w:styleId="946">
     <w:name w:val="Bordered &amp; Lined - Accent"/>
-    <w:basedOn w:val="1005"/>
+    <w:basedOn w:val="1006"/>
     <w:uiPriority w:val="99"/>
     <w:pPr>
       <w:pBdr/>
@@ -40728,9 +40747,9 @@
       </w:tcPr>
     </w:tblStylePr>
   </w:style>
-  <w:style w:type="table" w:styleId="946">
+  <w:style w:type="table" w:styleId="947">
     <w:name w:val="Bordered &amp; Lined - Accent 1"/>
-    <w:basedOn w:val="1005"/>
+    <w:basedOn w:val="1006"/>
     <w:uiPriority w:val="99"/>
     <w:pPr>
       <w:pBdr/>
@@ -40972,9 +40991,9 @@
       </w:tcPr>
     </w:tblStylePr>
   </w:style>
-  <w:style w:type="table" w:styleId="947">
+  <w:style w:type="table" w:styleId="948">
     <w:name w:val="Bordered &amp; Lined - Accent 2"/>
-    <w:basedOn w:val="1005"/>
+    <w:basedOn w:val="1006"/>
     <w:uiPriority w:val="99"/>
     <w:pPr>
       <w:pBdr/>
@@ -41216,9 +41235,9 @@
       </w:tcPr>
     </w:tblStylePr>
   </w:style>
-  <w:style w:type="table" w:styleId="948">
+  <w:style w:type="table" w:styleId="949">
     <w:name w:val="Bordered &amp; Lined - Accent 3"/>
-    <w:basedOn w:val="1005"/>
+    <w:basedOn w:val="1006"/>
     <w:uiPriority w:val="99"/>
     <w:pPr>
       <w:pBdr/>
@@ -41460,9 +41479,9 @@
       </w:tcPr>
     </w:tblStylePr>
   </w:style>
-  <w:style w:type="table" w:styleId="949">
+  <w:style w:type="table" w:styleId="950">
     <w:name w:val="Bordered &amp; Lined - Accent 4"/>
-    <w:basedOn w:val="1005"/>
+    <w:basedOn w:val="1006"/>
     <w:uiPriority w:val="99"/>
     <w:pPr>
       <w:pBdr/>
@@ -41704,9 +41723,9 @@
       </w:tcPr>
     </w:tblStylePr>
   </w:style>
-  <w:style w:type="table" w:styleId="950">
+  <w:style w:type="table" w:styleId="951">
     <w:name w:val="Bordered &amp; Lined - Accent 5"/>
-    <w:basedOn w:val="1005"/>
+    <w:basedOn w:val="1006"/>
     <w:uiPriority w:val="99"/>
     <w:pPr>
       <w:pBdr/>
@@ -41948,9 +41967,9 @@
       </w:tcPr>
     </w:tblStylePr>
   </w:style>
-  <w:style w:type="table" w:styleId="951">
+  <w:style w:type="table" w:styleId="952">
     <w:name w:val="Bordered &amp; Lined - Accent 6"/>
-    <w:basedOn w:val="1005"/>
+    <w:basedOn w:val="1006"/>
     <w:uiPriority w:val="99"/>
     <w:pPr>
       <w:pBdr/>
@@ -42192,9 +42211,9 @@
       </w:tcPr>
     </w:tblStylePr>
   </w:style>
-  <w:style w:type="table" w:styleId="952">
+  <w:style w:type="table" w:styleId="953">
     <w:name w:val="Bordered"/>
-    <w:basedOn w:val="1005"/>
+    <w:basedOn w:val="1006"/>
     <w:uiPriority w:val="99"/>
     <w:pPr>
       <w:pBdr/>
@@ -42423,9 +42442,9 @@
       </w:tcPr>
     </w:tblStylePr>
   </w:style>
-  <w:style w:type="table" w:styleId="953">
+  <w:style w:type="table" w:styleId="954">
     <w:name w:val="Bordered - Accent 1"/>
-    <w:basedOn w:val="1005"/>
+    <w:basedOn w:val="1006"/>
     <w:uiPriority w:val="99"/>
     <w:pPr>
       <w:pBdr/>
@@ -42654,9 +42673,9 @@
       </w:tcPr>
     </w:tblStylePr>
   </w:style>
-  <w:style w:type="table" w:styleId="954">
+  <w:style w:type="table" w:styleId="955">
     <w:name w:val="Bordered - Accent 2"/>
-    <w:basedOn w:val="1005"/>
+    <w:basedOn w:val="1006"/>
     <w:uiPriority w:val="99"/>
     <w:pPr>
       <w:pBdr/>
@@ -42885,9 +42904,9 @@
       </w:tcPr>
     </w:tblStylePr>
   </w:style>
-  <w:style w:type="table" w:styleId="955">
+  <w:style w:type="table" w:styleId="956">
     <w:name w:val="Bordered - Accent 3"/>
-    <w:basedOn w:val="1005"/>
+    <w:basedOn w:val="1006"/>
     <w:uiPriority w:val="99"/>
     <w:pPr>
       <w:pBdr/>
@@ -43116,9 +43135,9 @@
       </w:tcPr>
     </w:tblStylePr>
   </w:style>
-  <w:style w:type="table" w:styleId="956">
+  <w:style w:type="table" w:styleId="957">
     <w:name w:val="Bordered - Accent 4"/>
-    <w:basedOn w:val="1005"/>
+    <w:basedOn w:val="1006"/>
     <w:uiPriority w:val="99"/>
     <w:pPr>
       <w:pBdr/>
@@ -43347,9 +43366,9 @@
       </w:tcPr>
     </w:tblStylePr>
   </w:style>
-  <w:style w:type="table" w:styleId="957">
+  <w:style w:type="table" w:styleId="958">
     <w:name w:val="Bordered - Accent 5"/>
-    <w:basedOn w:val="1005"/>
+    <w:basedOn w:val="1006"/>
     <w:uiPriority w:val="99"/>
     <w:pPr>
       <w:pBdr/>
@@ -43578,9 +43597,9 @@
       </w:tcPr>
     </w:tblStylePr>
   </w:style>
-  <w:style w:type="table" w:styleId="958">
+  <w:style w:type="table" w:styleId="959">
     <w:name w:val="Bordered - Accent 6"/>
-    <w:basedOn w:val="1005"/>
+    <w:basedOn w:val="1006"/>
     <w:uiPriority w:val="99"/>
     <w:pPr>
       <w:pBdr/>
@@ -43809,11 +43828,11 @@
       </w:tcPr>
     </w:tblStylePr>
   </w:style>
-  <w:style w:type="paragraph" w:styleId="959">
+  <w:style w:type="paragraph" w:styleId="960">
     <w:name w:val="Heading 7"/>
-    <w:basedOn w:val="997"/>
-    <w:next w:val="997"/>
-    <w:link w:val="968"/>
+    <w:basedOn w:val="998"/>
+    <w:next w:val="998"/>
+    <w:link w:val="969"/>
     <w:uiPriority w:val="9"/>
     <w:unhideWhenUsed/>
     <w:qFormat/>
@@ -43830,11 +43849,11 @@
       <w:color w:val="595959" w:themeColor="text1" w:themeTint="A6"/>
     </w:rPr>
   </w:style>
-  <w:style w:type="paragraph" w:styleId="960">
+  <w:style w:type="paragraph" w:styleId="961">
     <w:name w:val="Heading 8"/>
-    <w:basedOn w:val="997"/>
-    <w:next w:val="997"/>
-    <w:link w:val="969"/>
+    <w:basedOn w:val="998"/>
+    <w:next w:val="998"/>
+    <w:link w:val="970"/>
     <w:uiPriority w:val="9"/>
     <w:unhideWhenUsed/>
     <w:qFormat/>
@@ -43853,11 +43872,11 @@
       <w:color w:val="272727" w:themeColor="text1" w:themeTint="D8"/>
     </w:rPr>
   </w:style>
-  <w:style w:type="paragraph" w:styleId="961">
+  <w:style w:type="paragraph" w:styleId="962">
     <w:name w:val="Heading 9"/>
-    <w:basedOn w:val="997"/>
-    <w:next w:val="997"/>
-    <w:link w:val="970"/>
+    <w:basedOn w:val="998"/>
+    <w:next w:val="998"/>
+    <w:link w:val="971"/>
     <w:uiPriority w:val="9"/>
     <w:unhideWhenUsed/>
     <w:qFormat/>
@@ -43876,10 +43895,10 @@
       <w:color w:val="272727" w:themeColor="text1" w:themeTint="D8"/>
     </w:rPr>
   </w:style>
-  <w:style w:type="character" w:styleId="962">
+  <w:style w:type="character" w:styleId="963">
     <w:name w:val="Heading 1 Char"/>
-    <w:basedOn w:val="1004"/>
-    <w:link w:val="998"/>
+    <w:basedOn w:val="1005"/>
+    <w:link w:val="999"/>
     <w:uiPriority w:val="9"/>
     <w:pPr>
       <w:pBdr/>
@@ -43893,10 +43912,10 @@
       <w:szCs w:val="40"/>
     </w:rPr>
   </w:style>
-  <w:style w:type="character" w:styleId="963">
+  <w:style w:type="character" w:styleId="964">
     <w:name w:val="Heading 2 Char"/>
-    <w:basedOn w:val="1004"/>
-    <w:link w:val="999"/>
+    <w:basedOn w:val="1005"/>
+    <w:link w:val="1000"/>
     <w:uiPriority w:val="9"/>
     <w:pPr>
       <w:pBdr/>
@@ -43910,10 +43929,10 @@
       <w:szCs w:val="32"/>
     </w:rPr>
   </w:style>
-  <w:style w:type="character" w:styleId="964">
+  <w:style w:type="character" w:styleId="965">
     <w:name w:val="Heading 3 Char"/>
-    <w:basedOn w:val="1004"/>
-    <w:link w:val="1000"/>
+    <w:basedOn w:val="1005"/>
+    <w:link w:val="1001"/>
     <w:uiPriority w:val="9"/>
     <w:pPr>
       <w:pBdr/>
@@ -43927,10 +43946,10 @@
       <w:szCs w:val="28"/>
     </w:rPr>
   </w:style>
-  <w:style w:type="character" w:styleId="965">
+  <w:style w:type="character" w:styleId="966">
     <w:name w:val="Heading 4 Char"/>
-    <w:basedOn w:val="1004"/>
-    <w:link w:val="1001"/>
+    <w:basedOn w:val="1005"/>
+    <w:link w:val="1002"/>
     <w:uiPriority w:val="9"/>
     <w:pPr>
       <w:pBdr/>
@@ -43944,10 +43963,10 @@
       <w:color w:val="0f4761" w:themeColor="accent1" w:themeShade="BF"/>
     </w:rPr>
   </w:style>
-  <w:style w:type="character" w:styleId="966">
+  <w:style w:type="character" w:styleId="967">
     <w:name w:val="Heading 5 Char"/>
-    <w:basedOn w:val="1004"/>
-    <w:link w:val="1002"/>
+    <w:basedOn w:val="1005"/>
+    <w:link w:val="1003"/>
     <w:uiPriority w:val="9"/>
     <w:pPr>
       <w:pBdr/>
@@ -43959,10 +43978,10 @@
       <w:color w:val="0f4761" w:themeColor="accent1" w:themeShade="BF"/>
     </w:rPr>
   </w:style>
-  <w:style w:type="character" w:styleId="967">
+  <w:style w:type="character" w:styleId="968">
     <w:name w:val="Heading 6 Char"/>
-    <w:basedOn w:val="1004"/>
-    <w:link w:val="1003"/>
+    <w:basedOn w:val="1005"/>
+    <w:link w:val="1004"/>
     <w:uiPriority w:val="9"/>
     <w:pPr>
       <w:pBdr/>
@@ -43976,10 +43995,10 @@
       <w:color w:val="595959" w:themeColor="text1" w:themeTint="A6"/>
     </w:rPr>
   </w:style>
-  <w:style w:type="character" w:styleId="968">
+  <w:style w:type="character" w:styleId="969">
     <w:name w:val="Heading 7 Char"/>
-    <w:basedOn w:val="1004"/>
-    <w:link w:val="959"/>
+    <w:basedOn w:val="1005"/>
+    <w:link w:val="960"/>
     <w:uiPriority w:val="9"/>
     <w:pPr>
       <w:pBdr/>
@@ -43991,26 +44010,9 @@
       <w:color w:val="595959" w:themeColor="text1" w:themeTint="A6"/>
     </w:rPr>
   </w:style>
-  <w:style w:type="character" w:styleId="969">
+  <w:style w:type="character" w:styleId="970">
     <w:name w:val="Heading 8 Char"/>
-    <w:basedOn w:val="1004"/>
-    <w:link w:val="960"/>
-    <w:uiPriority w:val="9"/>
-    <w:pPr>
-      <w:pBdr/>
-      <w:spacing/>
-      <w:ind/>
-    </w:pPr>
-    <w:rPr>
-      <w:rFonts w:ascii="Arial" w:hAnsi="Arial" w:eastAsia="Arial" w:cs="Arial"/>
-      <w:i/>
-      <w:iCs/>
-      <w:color w:val="272727" w:themeColor="text1" w:themeTint="D8"/>
-    </w:rPr>
-  </w:style>
-  <w:style w:type="character" w:styleId="970">
-    <w:name w:val="Heading 9 Char"/>
-    <w:basedOn w:val="1004"/>
+    <w:basedOn w:val="1005"/>
     <w:link w:val="961"/>
     <w:uiPriority w:val="9"/>
     <w:pPr>
@@ -44026,9 +44028,26 @@
     </w:rPr>
   </w:style>
   <w:style w:type="character" w:styleId="971">
+    <w:name w:val="Heading 9 Char"/>
+    <w:basedOn w:val="1005"/>
+    <w:link w:val="962"/>
+    <w:uiPriority w:val="9"/>
+    <w:pPr>
+      <w:pBdr/>
+      <w:spacing/>
+      <w:ind/>
+    </w:pPr>
+    <w:rPr>
+      <w:rFonts w:ascii="Arial" w:hAnsi="Arial" w:eastAsia="Arial" w:cs="Arial"/>
+      <w:i/>
+      <w:iCs/>
+      <w:color w:val="272727" w:themeColor="text1" w:themeTint="D8"/>
+    </w:rPr>
+  </w:style>
+  <w:style w:type="character" w:styleId="972">
     <w:name w:val="Title Char"/>
-    <w:basedOn w:val="1004"/>
-    <w:link w:val="1008"/>
+    <w:basedOn w:val="1005"/>
+    <w:link w:val="1009"/>
     <w:uiPriority w:val="10"/>
     <w:pPr>
       <w:pBdr/>
@@ -44042,10 +44061,10 @@
       <w:szCs w:val="56"/>
     </w:rPr>
   </w:style>
-  <w:style w:type="character" w:styleId="972">
+  <w:style w:type="character" w:styleId="973">
     <w:name w:val="Subtitle Char"/>
-    <w:basedOn w:val="1004"/>
-    <w:link w:val="1064"/>
+    <w:basedOn w:val="1005"/>
+    <w:link w:val="1065"/>
     <w:uiPriority w:val="11"/>
     <w:pPr>
       <w:pBdr/>
@@ -44059,11 +44078,11 @@
       <w:szCs w:val="28"/>
     </w:rPr>
   </w:style>
-  <w:style w:type="paragraph" w:styleId="973">
+  <w:style w:type="paragraph" w:styleId="974">
     <w:name w:val="Quote"/>
-    <w:basedOn w:val="997"/>
-    <w:next w:val="997"/>
-    <w:link w:val="974"/>
+    <w:basedOn w:val="998"/>
+    <w:next w:val="998"/>
+    <w:link w:val="975"/>
     <w:uiPriority w:val="29"/>
     <w:qFormat/>
     <w:pPr>
@@ -44078,10 +44097,10 @@
       <w:color w:val="404040" w:themeColor="text1" w:themeTint="BF"/>
     </w:rPr>
   </w:style>
-  <w:style w:type="character" w:styleId="974">
+  <w:style w:type="character" w:styleId="975">
     <w:name w:val="Quote Char"/>
-    <w:basedOn w:val="1004"/>
-    <w:link w:val="973"/>
+    <w:basedOn w:val="1005"/>
+    <w:link w:val="974"/>
     <w:uiPriority w:val="29"/>
     <w:pPr>
       <w:pBdr/>
@@ -44094,9 +44113,9 @@
       <w:color w:val="404040" w:themeColor="text1" w:themeTint="BF"/>
     </w:rPr>
   </w:style>
-  <w:style w:type="character" w:styleId="975">
+  <w:style w:type="character" w:styleId="976">
     <w:name w:val="Intense Emphasis"/>
-    <w:basedOn w:val="1004"/>
+    <w:basedOn w:val="1005"/>
     <w:uiPriority w:val="21"/>
     <w:qFormat/>
     <w:pPr>
@@ -44110,11 +44129,11 @@
       <w:color w:val="0f4761" w:themeColor="accent1" w:themeShade="BF"/>
     </w:rPr>
   </w:style>
-  <w:style w:type="paragraph" w:styleId="976">
+  <w:style w:type="paragraph" w:styleId="977">
     <w:name w:val="Intense Quote"/>
-    <w:basedOn w:val="997"/>
-    <w:next w:val="997"/>
-    <w:link w:val="977"/>
+    <w:basedOn w:val="998"/>
+    <w:next w:val="998"/>
+    <w:link w:val="978"/>
     <w:uiPriority w:val="30"/>
     <w:qFormat/>
     <w:pPr>
@@ -44132,10 +44151,10 @@
       <w:color w:val="0f4761" w:themeColor="accent1" w:themeShade="BF"/>
     </w:rPr>
   </w:style>
-  <w:style w:type="character" w:styleId="977">
+  <w:style w:type="character" w:styleId="978">
     <w:name w:val="Intense Quote Char"/>
-    <w:basedOn w:val="1004"/>
-    <w:link w:val="976"/>
+    <w:basedOn w:val="1005"/>
+    <w:link w:val="977"/>
     <w:uiPriority w:val="30"/>
     <w:pPr>
       <w:pBdr/>
@@ -44148,9 +44167,9 @@
       <w:color w:val="0f4761" w:themeColor="accent1" w:themeShade="BF"/>
     </w:rPr>
   </w:style>
-  <w:style w:type="character" w:styleId="978">
+  <w:style w:type="character" w:styleId="979">
     <w:name w:val="Intense Reference"/>
-    <w:basedOn w:val="1004"/>
+    <w:basedOn w:val="1005"/>
     <w:uiPriority w:val="32"/>
     <w:qFormat/>
     <w:pPr>
@@ -44166,9 +44185,9 @@
       <w:spacing w:val="5"/>
     </w:rPr>
   </w:style>
-  <w:style w:type="character" w:styleId="979">
+  <w:style w:type="character" w:styleId="980">
     <w:name w:val="Subtle Emphasis"/>
-    <w:basedOn w:val="1004"/>
+    <w:basedOn w:val="1005"/>
     <w:uiPriority w:val="19"/>
     <w:qFormat/>
     <w:pPr>
@@ -44182,9 +44201,9 @@
       <w:color w:val="404040" w:themeColor="text1" w:themeTint="BF"/>
     </w:rPr>
   </w:style>
-  <w:style w:type="character" w:styleId="980">
+  <w:style w:type="character" w:styleId="981">
     <w:name w:val="Strong"/>
-    <w:basedOn w:val="1004"/>
+    <w:basedOn w:val="1005"/>
     <w:uiPriority w:val="22"/>
     <w:qFormat/>
     <w:pPr>
@@ -44197,9 +44216,9 @@
       <w:bCs/>
     </w:rPr>
   </w:style>
-  <w:style w:type="character" w:styleId="981">
+  <w:style w:type="character" w:styleId="982">
     <w:name w:val="Subtle Reference"/>
-    <w:basedOn w:val="1004"/>
+    <w:basedOn w:val="1005"/>
     <w:uiPriority w:val="31"/>
     <w:qFormat/>
     <w:pPr>
@@ -44212,9 +44231,9 @@
       <w:color w:val="5a5a5a" w:themeColor="text1" w:themeTint="A5"/>
     </w:rPr>
   </w:style>
-  <w:style w:type="character" w:styleId="982">
+  <w:style w:type="character" w:styleId="983">
     <w:name w:val="Book Title"/>
-    <w:basedOn w:val="1004"/>
+    <w:basedOn w:val="1005"/>
     <w:uiPriority w:val="33"/>
     <w:qFormat/>
     <w:pPr>
@@ -44230,10 +44249,10 @@
       <w:spacing w:val="5"/>
     </w:rPr>
   </w:style>
-  <w:style w:type="character" w:styleId="983">
+  <w:style w:type="character" w:styleId="984">
     <w:name w:val="Header Char"/>
-    <w:basedOn w:val="1004"/>
-    <w:link w:val="1055"/>
+    <w:basedOn w:val="1005"/>
+    <w:link w:val="1056"/>
     <w:uiPriority w:val="99"/>
     <w:pPr>
       <w:pBdr/>
@@ -44241,10 +44260,10 @@
       <w:ind/>
     </w:pPr>
   </w:style>
-  <w:style w:type="character" w:styleId="984">
+  <w:style w:type="character" w:styleId="985">
     <w:name w:val="Footer Char"/>
-    <w:basedOn w:val="1004"/>
-    <w:link w:val="1045"/>
+    <w:basedOn w:val="1005"/>
+    <w:link w:val="1046"/>
     <w:uiPriority w:val="99"/>
     <w:pPr>
       <w:pBdr/>
@@ -44252,10 +44271,10 @@
       <w:ind/>
     </w:pPr>
   </w:style>
-  <w:style w:type="paragraph" w:styleId="985">
+  <w:style w:type="paragraph" w:styleId="986">
     <w:name w:val="Caption"/>
-    <w:basedOn w:val="997"/>
-    <w:next w:val="997"/>
+    <w:basedOn w:val="998"/>
+    <w:next w:val="998"/>
     <w:uiPriority w:val="35"/>
     <w:unhideWhenUsed/>
     <w:qFormat/>
@@ -44272,10 +44291,10 @@
       <w:szCs w:val="18"/>
     </w:rPr>
   </w:style>
-  <w:style w:type="character" w:styleId="986">
+  <w:style w:type="character" w:styleId="987">
     <w:name w:val="Footnote Text Char"/>
-    <w:basedOn w:val="1004"/>
-    <w:link w:val="1047"/>
+    <w:basedOn w:val="1005"/>
+    <w:link w:val="1048"/>
     <w:uiPriority w:val="99"/>
     <w:semiHidden/>
     <w:pPr>
@@ -44288,10 +44307,10 @@
       <w:szCs w:val="20"/>
     </w:rPr>
   </w:style>
-  <w:style w:type="paragraph" w:styleId="987">
+  <w:style w:type="paragraph" w:styleId="988">
     <w:name w:val="endnote text"/>
-    <w:basedOn w:val="997"/>
-    <w:link w:val="988"/>
+    <w:basedOn w:val="998"/>
+    <w:link w:val="989"/>
     <w:uiPriority w:val="99"/>
     <w:semiHidden/>
     <w:unhideWhenUsed/>
@@ -44305,10 +44324,10 @@
       <w:szCs w:val="20"/>
     </w:rPr>
   </w:style>
-  <w:style w:type="character" w:styleId="988">
+  <w:style w:type="character" w:styleId="989">
     <w:name w:val="Endnote Text Char"/>
-    <w:basedOn w:val="1004"/>
-    <w:link w:val="987"/>
+    <w:basedOn w:val="1005"/>
+    <w:link w:val="988"/>
     <w:uiPriority w:val="99"/>
     <w:semiHidden/>
     <w:pPr>
@@ -44321,9 +44340,9 @@
       <w:szCs w:val="20"/>
     </w:rPr>
   </w:style>
-  <w:style w:type="character" w:styleId="989">
+  <w:style w:type="character" w:styleId="990">
     <w:name w:val="FollowedHyperlink"/>
-    <w:basedOn w:val="1004"/>
+    <w:basedOn w:val="1005"/>
     <w:uiPriority w:val="99"/>
     <w:semiHidden/>
     <w:unhideWhenUsed/>
@@ -44337,10 +44356,10 @@
       <w:u w:val="single"/>
     </w:rPr>
   </w:style>
-  <w:style w:type="paragraph" w:styleId="990">
+  <w:style w:type="paragraph" w:styleId="991">
     <w:name w:val="toc 4"/>
-    <w:basedOn w:val="997"/>
-    <w:next w:val="997"/>
+    <w:basedOn w:val="998"/>
+    <w:next w:val="998"/>
     <w:uiPriority w:val="39"/>
     <w:unhideWhenUsed/>
     <w:pPr>
@@ -44349,10 +44368,10 @@
       <w:ind w:left="660"/>
     </w:pPr>
   </w:style>
-  <w:style w:type="paragraph" w:styleId="991">
+  <w:style w:type="paragraph" w:styleId="992">
     <w:name w:val="toc 5"/>
-    <w:basedOn w:val="997"/>
-    <w:next w:val="997"/>
+    <w:basedOn w:val="998"/>
+    <w:next w:val="998"/>
     <w:uiPriority w:val="39"/>
     <w:unhideWhenUsed/>
     <w:pPr>
@@ -44361,10 +44380,10 @@
       <w:ind w:left="880"/>
     </w:pPr>
   </w:style>
-  <w:style w:type="paragraph" w:styleId="992">
+  <w:style w:type="paragraph" w:styleId="993">
     <w:name w:val="toc 6"/>
-    <w:basedOn w:val="997"/>
-    <w:next w:val="997"/>
+    <w:basedOn w:val="998"/>
+    <w:next w:val="998"/>
     <w:uiPriority w:val="39"/>
     <w:unhideWhenUsed/>
     <w:pPr>
@@ -44373,10 +44392,10 @@
       <w:ind w:left="1100"/>
     </w:pPr>
   </w:style>
-  <w:style w:type="paragraph" w:styleId="993">
+  <w:style w:type="paragraph" w:styleId="994">
     <w:name w:val="toc 7"/>
-    <w:basedOn w:val="997"/>
-    <w:next w:val="997"/>
+    <w:basedOn w:val="998"/>
+    <w:next w:val="998"/>
     <w:uiPriority w:val="39"/>
     <w:unhideWhenUsed/>
     <w:pPr>
@@ -44385,10 +44404,10 @@
       <w:ind w:left="1320"/>
     </w:pPr>
   </w:style>
-  <w:style w:type="paragraph" w:styleId="994">
+  <w:style w:type="paragraph" w:styleId="995">
     <w:name w:val="toc 8"/>
-    <w:basedOn w:val="997"/>
-    <w:next w:val="997"/>
+    <w:basedOn w:val="998"/>
+    <w:next w:val="998"/>
     <w:uiPriority w:val="39"/>
     <w:unhideWhenUsed/>
     <w:pPr>
@@ -44397,10 +44416,10 @@
       <w:ind w:left="1540"/>
     </w:pPr>
   </w:style>
-  <w:style w:type="paragraph" w:styleId="995">
+  <w:style w:type="paragraph" w:styleId="996">
     <w:name w:val="toc 9"/>
-    <w:basedOn w:val="997"/>
-    <w:next w:val="997"/>
+    <w:basedOn w:val="998"/>
+    <w:next w:val="998"/>
     <w:uiPriority w:val="39"/>
     <w:unhideWhenUsed/>
     <w:pPr>
@@ -44409,10 +44428,10 @@
       <w:ind w:left="1760"/>
     </w:pPr>
   </w:style>
-  <w:style w:type="paragraph" w:styleId="996">
+  <w:style w:type="paragraph" w:styleId="997">
     <w:name w:val="table of figures"/>
-    <w:basedOn w:val="997"/>
-    <w:next w:val="997"/>
+    <w:basedOn w:val="998"/>
+    <w:next w:val="998"/>
     <w:uiPriority w:val="99"/>
     <w:unhideWhenUsed/>
     <w:pPr>
@@ -44421,7 +44440,7 @@
       <w:ind/>
     </w:pPr>
   </w:style>
-  <w:style w:type="paragraph" w:styleId="997" w:default="1">
+  <w:style w:type="paragraph" w:styleId="998" w:default="1">
     <w:name w:val="Normal"/>
     <w:qFormat/>
     <w:pPr>
@@ -44433,10 +44452,10 @@
       <w:rFonts w:cs="DejaVu Sans"/>
     </w:rPr>
   </w:style>
-  <w:style w:type="paragraph" w:styleId="998">
+  <w:style w:type="paragraph" w:styleId="999">
     <w:name w:val="Heading 1"/>
-    <w:basedOn w:val="997"/>
-    <w:next w:val="997"/>
+    <w:basedOn w:val="998"/>
+    <w:next w:val="998"/>
     <w:uiPriority w:val="9"/>
     <w:qFormat/>
     <w:pPr>
@@ -44456,11 +44475,11 @@
       <w:szCs w:val="48"/>
     </w:rPr>
   </w:style>
-  <w:style w:type="paragraph" w:styleId="999">
+  <w:style w:type="paragraph" w:styleId="1000">
     <w:name w:val="Heading 2"/>
-    <w:basedOn w:val="997"/>
-    <w:next w:val="997"/>
-    <w:link w:val="1012"/>
+    <w:basedOn w:val="998"/>
+    <w:next w:val="998"/>
+    <w:link w:val="1013"/>
     <w:uiPriority w:val="9"/>
     <w:unhideWhenUsed/>
     <w:qFormat/>
@@ -44479,11 +44498,11 @@
       <w:rFonts w:ascii="Calibri" w:hAnsi="Calibri"/>
     </w:rPr>
   </w:style>
-  <w:style w:type="paragraph" w:styleId="1000">
+  <w:style w:type="paragraph" w:styleId="1001">
     <w:name w:val="Heading 3"/>
-    <w:basedOn w:val="1042"/>
-    <w:next w:val="1037"/>
-    <w:link w:val="1011"/>
+    <w:basedOn w:val="1043"/>
+    <w:next w:val="1038"/>
+    <w:link w:val="1012"/>
     <w:uiPriority w:val="9"/>
     <w:semiHidden/>
     <w:unhideWhenUsed/>
@@ -44504,10 +44523,10 @@
       <w:bCs/>
     </w:rPr>
   </w:style>
-  <w:style w:type="paragraph" w:styleId="1001">
+  <w:style w:type="paragraph" w:styleId="1002">
     <w:name w:val="Heading 4"/>
-    <w:basedOn w:val="997"/>
-    <w:next w:val="997"/>
+    <w:basedOn w:val="998"/>
+    <w:next w:val="998"/>
     <w:uiPriority w:val="9"/>
     <w:semiHidden/>
     <w:unhideWhenUsed/>
@@ -44524,10 +44543,10 @@
       <w:b/>
     </w:rPr>
   </w:style>
-  <w:style w:type="paragraph" w:styleId="1002">
+  <w:style w:type="paragraph" w:styleId="1003">
     <w:name w:val="Heading 5"/>
-    <w:basedOn w:val="997"/>
-    <w:next w:val="997"/>
+    <w:basedOn w:val="998"/>
+    <w:next w:val="998"/>
     <w:uiPriority w:val="9"/>
     <w:semiHidden/>
     <w:unhideWhenUsed/>
@@ -44546,10 +44565,10 @@
       <w:szCs w:val="22"/>
     </w:rPr>
   </w:style>
-  <w:style w:type="paragraph" w:styleId="1003">
+  <w:style w:type="paragraph" w:styleId="1004">
     <w:name w:val="Heading 6"/>
-    <w:basedOn w:val="997"/>
-    <w:next w:val="997"/>
+    <w:basedOn w:val="998"/>
+    <w:next w:val="998"/>
     <w:uiPriority w:val="9"/>
     <w:semiHidden/>
     <w:unhideWhenUsed/>
@@ -44568,7 +44587,7 @@
       <w:szCs w:val="20"/>
     </w:rPr>
   </w:style>
-  <w:style w:type="character" w:styleId="1004" w:default="1">
+  <w:style w:type="character" w:styleId="1005" w:default="1">
     <w:name w:val="Default Paragraph Font"/>
     <w:uiPriority w:val="1"/>
     <w:semiHidden/>
@@ -44579,7 +44598,7 @@
       <w:ind/>
     </w:pPr>
   </w:style>
-  <w:style w:type="table" w:styleId="1005" w:default="1">
+  <w:style w:type="table" w:styleId="1006" w:default="1">
     <w:name w:val="Normal Table"/>
     <w:uiPriority w:val="99"/>
     <w:semiHidden/>
@@ -44772,7 +44791,7 @@
       </w:tcPr>
     </w:tblStylePr>
   </w:style>
-  <w:style w:type="numbering" w:styleId="1006" w:default="1">
+  <w:style w:type="numbering" w:styleId="1007" w:default="1">
     <w:name w:val="No List"/>
     <w:uiPriority w:val="99"/>
     <w:semiHidden/>
@@ -44783,7 +44802,7 @@
       <w:ind/>
     </w:pPr>
   </w:style>
-  <w:style w:type="table" w:styleId="1007" w:customStyle="1">
+  <w:style w:type="table" w:styleId="1008" w:customStyle="1">
     <w:name w:val="Table Normal"/>
     <w:pPr>
       <w:pBdr/>
@@ -44972,10 +44991,10 @@
       </w:tcPr>
     </w:tblStylePr>
   </w:style>
-  <w:style w:type="paragraph" w:styleId="1008">
+  <w:style w:type="paragraph" w:styleId="1009">
     <w:name w:val="Title"/>
-    <w:basedOn w:val="997"/>
-    <w:next w:val="997"/>
+    <w:basedOn w:val="998"/>
+    <w:next w:val="998"/>
     <w:uiPriority w:val="10"/>
     <w:qFormat/>
     <w:pPr>
@@ -44991,7 +45010,7 @@
       <w:szCs w:val="72"/>
     </w:rPr>
   </w:style>
-  <w:style w:type="character" w:styleId="1009" w:customStyle="1">
+  <w:style w:type="character" w:styleId="1010" w:customStyle="1">
     <w:name w:val="WW8Num3z1"/>
     <w:uiPriority w:val="99"/>
     <w:pPr>
@@ -45003,7 +45022,7 @@
       <w:rFonts w:ascii="OpenSymbol" w:hAnsi="OpenSymbol"/>
     </w:rPr>
   </w:style>
-  <w:style w:type="character" w:styleId="1010" w:customStyle="1">
+  <w:style w:type="character" w:styleId="1011" w:customStyle="1">
     <w:name w:val="WW8Num3z0"/>
     <w:uiPriority w:val="99"/>
     <w:pPr>
@@ -45015,10 +45034,10 @@
       <w:rFonts w:ascii="Symbol" w:hAnsi="Symbol"/>
     </w:rPr>
   </w:style>
-  <w:style w:type="character" w:styleId="1011" w:customStyle="1">
+  <w:style w:type="character" w:styleId="1012" w:customStyle="1">
     <w:name w:val="Título 3 Car"/>
-    <w:basedOn w:val="1004"/>
-    <w:link w:val="1000"/>
+    <w:basedOn w:val="1005"/>
+    <w:link w:val="1001"/>
     <w:uiPriority w:val="99"/>
     <w:semiHidden/>
     <w:pPr>
@@ -45034,10 +45053,10 @@
       <w:lang w:val="es-CO" w:eastAsia="es-CO"/>
     </w:rPr>
   </w:style>
-  <w:style w:type="character" w:styleId="1012" w:customStyle="1">
+  <w:style w:type="character" w:styleId="1013" w:customStyle="1">
     <w:name w:val="Título 2 Car"/>
-    <w:basedOn w:val="1004"/>
-    <w:link w:val="999"/>
+    <w:basedOn w:val="1005"/>
+    <w:link w:val="1000"/>
     <w:uiPriority w:val="9"/>
     <w:pPr>
       <w:pBdr/>
@@ -45048,7 +45067,7 @@
       <w:rFonts w:ascii="Calibri" w:hAnsi="Calibri" w:cs="DejaVu Sans"/>
     </w:rPr>
   </w:style>
-  <w:style w:type="character" w:styleId="1013" w:customStyle="1">
+  <w:style w:type="character" w:styleId="1014" w:customStyle="1">
     <w:name w:val="WW8Num4z0"/>
     <w:uiPriority w:val="99"/>
     <w:pPr>
@@ -45060,7 +45079,7 @@
       <w:rFonts w:ascii="Symbol" w:hAnsi="Symbol"/>
     </w:rPr>
   </w:style>
-  <w:style w:type="character" w:styleId="1014" w:customStyle="1">
+  <w:style w:type="character" w:styleId="1015" w:customStyle="1">
     <w:name w:val="WW8Num4z1"/>
     <w:uiPriority w:val="99"/>
     <w:pPr>
@@ -45072,7 +45091,7 @@
       <w:rFonts w:ascii="OpenSymbol" w:hAnsi="OpenSymbol"/>
     </w:rPr>
   </w:style>
-  <w:style w:type="character" w:styleId="1015" w:customStyle="1">
+  <w:style w:type="character" w:styleId="1016" w:customStyle="1">
     <w:name w:val="WW8Num5z0"/>
     <w:uiPriority w:val="99"/>
     <w:pPr>
@@ -45084,7 +45103,7 @@
       <w:rFonts w:ascii="Symbol" w:hAnsi="Symbol"/>
     </w:rPr>
   </w:style>
-  <w:style w:type="character" w:styleId="1016" w:customStyle="1">
+  <w:style w:type="character" w:styleId="1017" w:customStyle="1">
     <w:name w:val="WW8Num5z1"/>
     <w:uiPriority w:val="99"/>
     <w:pPr>
@@ -45096,7 +45115,7 @@
       <w:rFonts w:ascii="OpenSymbol" w:hAnsi="OpenSymbol"/>
     </w:rPr>
   </w:style>
-  <w:style w:type="character" w:styleId="1017" w:customStyle="1">
+  <w:style w:type="character" w:styleId="1018" w:customStyle="1">
     <w:name w:val="WW8Num6z0"/>
     <w:uiPriority w:val="99"/>
     <w:pPr>
@@ -45108,7 +45127,7 @@
       <w:rFonts w:ascii="Symbol" w:hAnsi="Symbol"/>
     </w:rPr>
   </w:style>
-  <w:style w:type="character" w:styleId="1018" w:customStyle="1">
+  <w:style w:type="character" w:styleId="1019" w:customStyle="1">
     <w:name w:val="WW8Num6z1"/>
     <w:uiPriority w:val="99"/>
     <w:pPr>
@@ -45120,7 +45139,7 @@
       <w:rFonts w:ascii="OpenSymbol" w:hAnsi="OpenSymbol"/>
     </w:rPr>
   </w:style>
-  <w:style w:type="character" w:styleId="1019" w:customStyle="1">
+  <w:style w:type="character" w:styleId="1020" w:customStyle="1">
     <w:name w:val="WW8Num7z0"/>
     <w:uiPriority w:val="99"/>
     <w:pPr>
@@ -45132,7 +45151,7 @@
       <w:rFonts w:ascii="Symbol" w:hAnsi="Symbol"/>
     </w:rPr>
   </w:style>
-  <w:style w:type="character" w:styleId="1020" w:customStyle="1">
+  <w:style w:type="character" w:styleId="1021" w:customStyle="1">
     <w:name w:val="WW8Num7z1"/>
     <w:uiPriority w:val="99"/>
     <w:pPr>
@@ -45144,7 +45163,7 @@
       <w:rFonts w:ascii="OpenSymbol" w:hAnsi="OpenSymbol"/>
     </w:rPr>
   </w:style>
-  <w:style w:type="character" w:styleId="1021" w:customStyle="1">
+  <w:style w:type="character" w:styleId="1022" w:customStyle="1">
     <w:name w:val="WW8Num8z0"/>
     <w:uiPriority w:val="99"/>
     <w:pPr>
@@ -45156,7 +45175,7 @@
       <w:rFonts w:ascii="Symbol" w:hAnsi="Symbol"/>
     </w:rPr>
   </w:style>
-  <w:style w:type="character" w:styleId="1022" w:customStyle="1">
+  <w:style w:type="character" w:styleId="1023" w:customStyle="1">
     <w:name w:val="WW8Num8z1"/>
     <w:uiPriority w:val="99"/>
     <w:pPr>
@@ -45168,7 +45187,7 @@
       <w:rFonts w:ascii="OpenSymbol" w:hAnsi="OpenSymbol"/>
     </w:rPr>
   </w:style>
-  <w:style w:type="character" w:styleId="1023" w:customStyle="1">
+  <w:style w:type="character" w:styleId="1024" w:customStyle="1">
     <w:name w:val="Absatz-Standardschriftart"/>
     <w:uiPriority w:val="99"/>
     <w:pPr>
@@ -45177,7 +45196,7 @@
       <w:ind/>
     </w:pPr>
   </w:style>
-  <w:style w:type="character" w:styleId="1024" w:customStyle="1">
+  <w:style w:type="character" w:styleId="1025" w:customStyle="1">
     <w:name w:val="WW-Absatz-Standardschriftart"/>
     <w:uiPriority w:val="99"/>
     <w:pPr>
@@ -45186,7 +45205,7 @@
       <w:ind/>
     </w:pPr>
   </w:style>
-  <w:style w:type="character" w:styleId="1025" w:customStyle="1">
+  <w:style w:type="character" w:styleId="1026" w:customStyle="1">
     <w:name w:val="Fuente de pšrrafo predeter.1"/>
     <w:uiPriority w:val="99"/>
     <w:pPr>
@@ -45195,7 +45214,7 @@
       <w:ind/>
     </w:pPr>
   </w:style>
-  <w:style w:type="character" w:styleId="1026" w:customStyle="1">
+  <w:style w:type="character" w:styleId="1027" w:customStyle="1">
     <w:name w:val="Caršcter de numeraci‹n"/>
     <w:uiPriority w:val="99"/>
     <w:pPr>
@@ -45204,9 +45223,9 @@
       <w:ind/>
     </w:pPr>
   </w:style>
-  <w:style w:type="character" w:styleId="1027">
+  <w:style w:type="character" w:styleId="1028">
     <w:name w:val="Hyperlink"/>
-    <w:basedOn w:val="1004"/>
+    <w:basedOn w:val="1005"/>
     <w:uiPriority w:val="99"/>
     <w:pPr>
       <w:pBdr/>
@@ -45219,9 +45238,9 @@
       <w:u w:val="single"/>
     </w:rPr>
   </w:style>
-  <w:style w:type="character" w:styleId="1028">
+  <w:style w:type="character" w:styleId="1029">
     <w:name w:val="Emphasis"/>
-    <w:basedOn w:val="1004"/>
+    <w:basedOn w:val="1005"/>
     <w:uiPriority w:val="99"/>
     <w:qFormat/>
     <w:pPr>
@@ -45234,7 +45253,7 @@
       <w:i/>
     </w:rPr>
   </w:style>
-  <w:style w:type="character" w:styleId="1029" w:customStyle="1">
+  <w:style w:type="character" w:styleId="1030" w:customStyle="1">
     <w:name w:val="Vi_etas"/>
     <w:uiPriority w:val="99"/>
     <w:pPr>
@@ -45246,7 +45265,7 @@
       <w:rFonts w:ascii="OpenSymbol" w:hAnsi="OpenSymbol"/>
     </w:rPr>
   </w:style>
-  <w:style w:type="character" w:styleId="1030" w:customStyle="1">
+  <w:style w:type="character" w:styleId="1031" w:customStyle="1">
     <w:name w:val="Smbolo de nota al pie"/>
     <w:uiPriority w:val="99"/>
     <w:pPr>
@@ -45255,7 +45274,7 @@
       <w:ind/>
     </w:pPr>
   </w:style>
-  <w:style w:type="character" w:styleId="1031" w:customStyle="1">
+  <w:style w:type="character" w:styleId="1032" w:customStyle="1">
     <w:name w:val="Ref. de nota al pie1"/>
     <w:uiPriority w:val="99"/>
     <w:pPr>
@@ -45267,7 +45286,7 @@
       <w:vertAlign w:val="superscript"/>
     </w:rPr>
   </w:style>
-  <w:style w:type="character" w:styleId="1032" w:customStyle="1">
+  <w:style w:type="character" w:styleId="1033" w:customStyle="1">
     <w:name w:val="Smbolo de nota final"/>
     <w:uiPriority w:val="99"/>
     <w:pPr>
@@ -45279,7 +45298,7 @@
       <w:vertAlign w:val="superscript"/>
     </w:rPr>
   </w:style>
-  <w:style w:type="character" w:styleId="1033" w:customStyle="1">
+  <w:style w:type="character" w:styleId="1034" w:customStyle="1">
     <w:name w:val="WW-Smbolo de nota final"/>
     <w:uiPriority w:val="99"/>
     <w:pPr>
@@ -45288,9 +45307,9 @@
       <w:ind/>
     </w:pPr>
   </w:style>
-  <w:style w:type="character" w:styleId="1034">
+  <w:style w:type="character" w:styleId="1035">
     <w:name w:val="footnote reference"/>
-    <w:basedOn w:val="1004"/>
+    <w:basedOn w:val="1005"/>
     <w:uiPriority w:val="99"/>
     <w:semiHidden/>
     <w:pPr>
@@ -45303,9 +45322,9 @@
       <w:vertAlign w:val="superscript"/>
     </w:rPr>
   </w:style>
-  <w:style w:type="character" w:styleId="1035">
+  <w:style w:type="character" w:styleId="1036">
     <w:name w:val="endnote reference"/>
-    <w:basedOn w:val="1004"/>
+    <w:basedOn w:val="1005"/>
     <w:uiPriority w:val="99"/>
     <w:semiHidden/>
     <w:pPr>
@@ -45318,10 +45337,10 @@
       <w:vertAlign w:val="superscript"/>
     </w:rPr>
   </w:style>
-  <w:style w:type="paragraph" w:styleId="1036" w:customStyle="1">
+  <w:style w:type="paragraph" w:styleId="1037" w:customStyle="1">
     <w:name w:val="Encabezado2"/>
-    <w:basedOn w:val="997"/>
-    <w:next w:val="1037"/>
+    <w:basedOn w:val="998"/>
+    <w:next w:val="1038"/>
     <w:uiPriority w:val="99"/>
     <w:pPr>
       <w:keepNext w:val="true"/>
@@ -45335,10 +45354,10 @@
       <w:szCs w:val="28"/>
     </w:rPr>
   </w:style>
-  <w:style w:type="paragraph" w:styleId="1037">
+  <w:style w:type="paragraph" w:styleId="1038">
     <w:name w:val="Body Text"/>
-    <w:basedOn w:val="997"/>
-    <w:link w:val="1040"/>
+    <w:basedOn w:val="998"/>
+    <w:link w:val="1041"/>
     <w:uiPriority w:val="99"/>
     <w:pPr>
       <w:pBdr/>
@@ -45346,9 +45365,9 @@
       <w:ind/>
     </w:pPr>
   </w:style>
-  <w:style w:type="paragraph" w:styleId="1038" w:customStyle="1">
+  <w:style w:type="paragraph" w:styleId="1039" w:customStyle="1">
     <w:name w:val="Etiqueta"/>
-    <w:basedOn w:val="997"/>
+    <w:basedOn w:val="998"/>
     <w:uiPriority w:val="99"/>
     <w:pPr>
       <w:suppressLineNumbers w:val="true"/>
@@ -45361,9 +45380,9 @@
       <w:iCs/>
     </w:rPr>
   </w:style>
-  <w:style w:type="paragraph" w:styleId="1039">
+  <w:style w:type="paragraph" w:styleId="1040">
     <w:name w:val="List"/>
-    <w:basedOn w:val="1037"/>
+    <w:basedOn w:val="1038"/>
     <w:uiPriority w:val="99"/>
     <w:pPr>
       <w:pBdr/>
@@ -45371,10 +45390,10 @@
       <w:ind/>
     </w:pPr>
   </w:style>
-  <w:style w:type="character" w:styleId="1040" w:customStyle="1">
+  <w:style w:type="character" w:styleId="1041" w:customStyle="1">
     <w:name w:val="Texto independiente Car"/>
-    <w:basedOn w:val="1004"/>
-    <w:link w:val="1037"/>
+    <w:basedOn w:val="1005"/>
+    <w:link w:val="1038"/>
     <w:uiPriority w:val="99"/>
     <w:semiHidden/>
     <w:pPr>
@@ -45388,9 +45407,9 @@
       <w:lang w:val="es-CO" w:eastAsia="es-CO"/>
     </w:rPr>
   </w:style>
-  <w:style w:type="paragraph" w:styleId="1041" w:customStyle="1">
+  <w:style w:type="paragraph" w:styleId="1042" w:customStyle="1">
     <w:name w:val="_ndice"/>
-    <w:basedOn w:val="997"/>
+    <w:basedOn w:val="998"/>
     <w:uiPriority w:val="99"/>
     <w:pPr>
       <w:suppressLineNumbers w:val="true"/>
@@ -45399,10 +45418,10 @@
       <w:ind/>
     </w:pPr>
   </w:style>
-  <w:style w:type="paragraph" w:styleId="1042" w:customStyle="1">
+  <w:style w:type="paragraph" w:styleId="1043" w:customStyle="1">
     <w:name w:val="Encabezado1"/>
-    <w:basedOn w:val="997"/>
-    <w:next w:val="1037"/>
+    <w:basedOn w:val="998"/>
+    <w:next w:val="1038"/>
     <w:uiPriority w:val="99"/>
     <w:pPr>
       <w:keepNext w:val="true"/>
@@ -45416,9 +45435,9 @@
       <w:szCs w:val="28"/>
     </w:rPr>
   </w:style>
-  <w:style w:type="paragraph" w:styleId="1043" w:customStyle="1">
+  <w:style w:type="paragraph" w:styleId="1044" w:customStyle="1">
     <w:name w:val="JTAP-normal"/>
-    <w:basedOn w:val="997"/>
+    <w:basedOn w:val="998"/>
     <w:uiPriority w:val="99"/>
     <w:pPr>
       <w:widowControl w:val="true"/>
@@ -45431,9 +45450,9 @@
       <w:rFonts w:ascii="Times" w:hAnsi="Times"/>
     </w:rPr>
   </w:style>
-  <w:style w:type="paragraph" w:styleId="1044" w:customStyle="1">
+  <w:style w:type="paragraph" w:styleId="1045" w:customStyle="1">
     <w:name w:val="JTAP-title-2"/>
-    <w:basedOn w:val="999"/>
+    <w:basedOn w:val="1000"/>
     <w:uiPriority w:val="99"/>
     <w:pPr>
       <w:widowControl w:val="true"/>
@@ -45451,10 +45470,10 @@
       <w:sz w:val="36"/>
     </w:rPr>
   </w:style>
-  <w:style w:type="paragraph" w:styleId="1045">
+  <w:style w:type="paragraph" w:styleId="1046">
     <w:name w:val="Footer"/>
-    <w:basedOn w:val="997"/>
-    <w:link w:val="1049"/>
+    <w:basedOn w:val="998"/>
+    <w:link w:val="1050"/>
     <w:uiPriority w:val="99"/>
     <w:pPr>
       <w:suppressLineNumbers w:val="true"/>
@@ -45467,9 +45486,9 @@
       <w:ind/>
     </w:pPr>
   </w:style>
-  <w:style w:type="paragraph" w:styleId="1046">
+  <w:style w:type="paragraph" w:styleId="1047">
     <w:name w:val="List Paragraph"/>
-    <w:basedOn w:val="997"/>
+    <w:basedOn w:val="998"/>
     <w:uiPriority w:val="34"/>
     <w:qFormat/>
     <w:pPr>
@@ -45486,10 +45505,10 @@
       <w:lang w:eastAsia="en-US"/>
     </w:rPr>
   </w:style>
-  <w:style w:type="paragraph" w:styleId="1047">
+  <w:style w:type="paragraph" w:styleId="1048">
     <w:name w:val="footnote text"/>
-    <w:basedOn w:val="997"/>
-    <w:link w:val="1050"/>
+    <w:basedOn w:val="998"/>
+    <w:link w:val="1051"/>
     <w:uiPriority w:val="99"/>
     <w:semiHidden/>
     <w:pPr>
@@ -45503,9 +45522,9 @@
       <w:szCs w:val="20"/>
     </w:rPr>
   </w:style>
-  <w:style w:type="character" w:styleId="1048">
+  <w:style w:type="character" w:styleId="1049">
     <w:name w:val="annotation reference"/>
-    <w:basedOn w:val="1004"/>
+    <w:basedOn w:val="1005"/>
     <w:uiPriority w:val="99"/>
     <w:semiHidden/>
     <w:pPr>
@@ -45518,10 +45537,10 @@
       <w:sz w:val="18"/>
     </w:rPr>
   </w:style>
-  <w:style w:type="character" w:styleId="1049" w:customStyle="1">
+  <w:style w:type="character" w:styleId="1050" w:customStyle="1">
     <w:name w:val="Pie de página Car"/>
-    <w:basedOn w:val="1004"/>
-    <w:link w:val="1045"/>
+    <w:basedOn w:val="1005"/>
+    <w:link w:val="1046"/>
     <w:uiPriority w:val="99"/>
     <w:pPr>
       <w:pBdr/>
@@ -45534,10 +45553,10 @@
       <w:lang w:val="es-CO" w:eastAsia="es-CO"/>
     </w:rPr>
   </w:style>
-  <w:style w:type="character" w:styleId="1050" w:customStyle="1">
+  <w:style w:type="character" w:styleId="1051" w:customStyle="1">
     <w:name w:val="Texto nota pie Car"/>
-    <w:basedOn w:val="1004"/>
-    <w:link w:val="1047"/>
+    <w:basedOn w:val="1005"/>
+    <w:link w:val="1048"/>
     <w:uiPriority w:val="99"/>
     <w:semiHidden/>
     <w:pPr>
@@ -45551,9 +45570,9 @@
       <w:lang w:val="es-CO" w:eastAsia="es-CO"/>
     </w:rPr>
   </w:style>
-  <w:style w:type="paragraph" w:styleId="1051">
+  <w:style w:type="paragraph" w:styleId="1052">
     <w:name w:val="Normal (Web)"/>
-    <w:basedOn w:val="997"/>
+    <w:basedOn w:val="998"/>
     <w:uiPriority w:val="99"/>
     <w:semiHidden/>
     <w:pPr>
@@ -45567,10 +45586,10 @@
       <w:lang w:val="es-VE" w:eastAsia="es-VE"/>
     </w:rPr>
   </w:style>
-  <w:style w:type="paragraph" w:styleId="1052">
+  <w:style w:type="paragraph" w:styleId="1053">
     <w:name w:val="annotation text"/>
-    <w:basedOn w:val="997"/>
-    <w:link w:val="1056"/>
+    <w:basedOn w:val="998"/>
+    <w:link w:val="1057"/>
     <w:uiPriority w:val="99"/>
     <w:semiHidden/>
     <w:pPr>
@@ -45579,11 +45598,11 @@
       <w:ind/>
     </w:pPr>
   </w:style>
-  <w:style w:type="paragraph" w:styleId="1053">
+  <w:style w:type="paragraph" w:styleId="1054">
     <w:name w:val="annotation subject"/>
-    <w:basedOn w:val="1052"/>
-    <w:next w:val="1052"/>
-    <w:link w:val="1060"/>
+    <w:basedOn w:val="1053"/>
+    <w:next w:val="1053"/>
+    <w:link w:val="1061"/>
     <w:uiPriority w:val="99"/>
     <w:semiHidden/>
     <w:pPr>
@@ -45598,10 +45617,10 @@
       <w:szCs w:val="20"/>
     </w:rPr>
   </w:style>
-  <w:style w:type="paragraph" w:styleId="1054">
+  <w:style w:type="paragraph" w:styleId="1055">
     <w:name w:val="Balloon Text"/>
-    <w:basedOn w:val="997"/>
-    <w:link w:val="1058"/>
+    <w:basedOn w:val="998"/>
+    <w:link w:val="1059"/>
     <w:uiPriority w:val="99"/>
     <w:semiHidden/>
     <w:pPr>
@@ -45615,10 +45634,10 @@
       <w:szCs w:val="18"/>
     </w:rPr>
   </w:style>
-  <w:style w:type="paragraph" w:styleId="1055">
+  <w:style w:type="paragraph" w:styleId="1056">
     <w:name w:val="Header"/>
-    <w:basedOn w:val="997"/>
-    <w:link w:val="1057"/>
+    <w:basedOn w:val="998"/>
+    <w:link w:val="1058"/>
     <w:uiPriority w:val="99"/>
     <w:semiHidden/>
     <w:pPr>
@@ -45631,26 +45650,10 @@
       <w:ind/>
     </w:pPr>
   </w:style>
-  <w:style w:type="character" w:styleId="1056" w:customStyle="1">
+  <w:style w:type="character" w:styleId="1057" w:customStyle="1">
     <w:name w:val="Texto comentario Car"/>
-    <w:basedOn w:val="1004"/>
-    <w:link w:val="1052"/>
-    <w:uiPriority w:val="99"/>
-    <w:semiHidden/>
-    <w:pPr>
-      <w:pBdr/>
-      <w:spacing/>
-      <w:ind/>
-    </w:pPr>
-    <w:rPr>
-      <w:rFonts w:ascii="Nimbus Roman No9 L" w:hAnsi="Nimbus Roman No9 L" w:cs="DejaVu Sans"/>
-      <w:lang w:val="es-CO" w:eastAsia="es-CO"/>
-    </w:rPr>
-  </w:style>
-  <w:style w:type="character" w:styleId="1057" w:customStyle="1">
-    <w:name w:val="Encabezado Car"/>
-    <w:basedOn w:val="1004"/>
-    <w:link w:val="1055"/>
+    <w:basedOn w:val="1005"/>
+    <w:link w:val="1053"/>
     <w:uiPriority w:val="99"/>
     <w:semiHidden/>
     <w:pPr>
@@ -45664,9 +45667,25 @@
     </w:rPr>
   </w:style>
   <w:style w:type="character" w:styleId="1058" w:customStyle="1">
+    <w:name w:val="Encabezado Car"/>
+    <w:basedOn w:val="1005"/>
+    <w:link w:val="1056"/>
+    <w:uiPriority w:val="99"/>
+    <w:semiHidden/>
+    <w:pPr>
+      <w:pBdr/>
+      <w:spacing/>
+      <w:ind/>
+    </w:pPr>
+    <w:rPr>
+      <w:rFonts w:ascii="Nimbus Roman No9 L" w:hAnsi="Nimbus Roman No9 L" w:cs="DejaVu Sans"/>
+      <w:lang w:val="es-CO" w:eastAsia="es-CO"/>
+    </w:rPr>
+  </w:style>
+  <w:style w:type="character" w:styleId="1059" w:customStyle="1">
     <w:name w:val="Texto de globo Car"/>
-    <w:basedOn w:val="1004"/>
-    <w:link w:val="1054"/>
+    <w:basedOn w:val="1005"/>
+    <w:link w:val="1055"/>
     <w:uiPriority w:val="99"/>
     <w:semiHidden/>
     <w:pPr>
@@ -45680,9 +45699,9 @@
       <w:lang w:val="es-CO" w:eastAsia="es-CO"/>
     </w:rPr>
   </w:style>
-  <w:style w:type="character" w:styleId="1059">
+  <w:style w:type="character" w:styleId="1060">
     <w:name w:val="page number"/>
-    <w:basedOn w:val="1004"/>
+    <w:basedOn w:val="1005"/>
     <w:uiPriority w:val="99"/>
     <w:pPr>
       <w:pBdr/>
@@ -45693,10 +45712,10 @@
       <w:rFonts w:cs="Times New Roman"/>
     </w:rPr>
   </w:style>
-  <w:style w:type="character" w:styleId="1060" w:customStyle="1">
+  <w:style w:type="character" w:styleId="1061" w:customStyle="1">
     <w:name w:val="Asunto del comentario Car"/>
-    <w:basedOn w:val="1056"/>
-    <w:link w:val="1053"/>
+    <w:basedOn w:val="1057"/>
+    <w:link w:val="1054"/>
     <w:uiPriority w:val="99"/>
     <w:semiHidden/>
     <w:pPr>
@@ -45712,9 +45731,9 @@
       <w:lang w:val="es-CO" w:eastAsia="es-CO"/>
     </w:rPr>
   </w:style>
-  <w:style w:type="paragraph" w:styleId="1061">
+  <w:style w:type="paragraph" w:styleId="1062">
     <w:name w:val="No Spacing"/>
-    <w:link w:val="1062"/>
+    <w:link w:val="1063"/>
     <w:uiPriority w:val="1"/>
     <w:qFormat/>
     <w:pPr>
@@ -45726,10 +45745,10 @@
       <w:rFonts w:asciiTheme="minorHAnsi" w:hAnsiTheme="minorHAnsi" w:eastAsiaTheme="minorEastAsia" w:cstheme="minorBidi"/>
     </w:rPr>
   </w:style>
-  <w:style w:type="character" w:styleId="1062" w:customStyle="1">
+  <w:style w:type="character" w:styleId="1063" w:customStyle="1">
     <w:name w:val="Sin espaciado Car"/>
-    <w:basedOn w:val="1004"/>
-    <w:link w:val="1061"/>
+    <w:basedOn w:val="1005"/>
+    <w:link w:val="1062"/>
     <w:uiPriority w:val="1"/>
     <w:pPr>
       <w:pBdr/>
@@ -45740,9 +45759,9 @@
       <w:rFonts w:asciiTheme="minorHAnsi" w:hAnsiTheme="minorHAnsi" w:eastAsiaTheme="minorEastAsia" w:cstheme="minorBidi"/>
     </w:rPr>
   </w:style>
-  <w:style w:type="character" w:styleId="1063">
+  <w:style w:type="character" w:styleId="1064">
     <w:name w:val="Placeholder Text"/>
-    <w:basedOn w:val="1004"/>
+    <w:basedOn w:val="1005"/>
     <w:uiPriority w:val="99"/>
     <w:semiHidden/>
     <w:pPr>
@@ -45754,10 +45773,10 @@
       <w:color w:val="808080"/>
     </w:rPr>
   </w:style>
-  <w:style w:type="paragraph" w:styleId="1064">
+  <w:style w:type="paragraph" w:styleId="1065">
     <w:name w:val="Subtitle"/>
-    <w:basedOn w:val="997"/>
-    <w:next w:val="997"/>
+    <w:basedOn w:val="998"/>
+    <w:next w:val="998"/>
     <w:uiPriority w:val="11"/>
     <w:qFormat/>
     <w:pPr>
@@ -45775,7 +45794,7 @@
       <w:szCs w:val="48"/>
     </w:rPr>
   </w:style>
-  <w:style w:type="numbering" w:styleId="1065" w:customStyle="1">
+  <w:style w:type="numbering" w:styleId="1066" w:customStyle="1">
     <w:name w:val="Númeración"/>
     <w:uiPriority w:val="99"/>
     <w:pPr>
@@ -45787,7 +45806,7 @@
       <w:ind/>
     </w:pPr>
   </w:style>
-  <w:style w:type="numbering" w:styleId="1066" w:customStyle="1">
+  <w:style w:type="numbering" w:styleId="1067" w:customStyle="1">
     <w:name w:val="Numeración"/>
     <w:uiPriority w:val="99"/>
     <w:pPr>
@@ -45799,10 +45818,10 @@
       <w:ind/>
     </w:pPr>
   </w:style>
-  <w:style w:type="paragraph" w:styleId="1067">
+  <w:style w:type="paragraph" w:styleId="1068">
     <w:name w:val="toc 1"/>
-    <w:basedOn w:val="997"/>
-    <w:next w:val="997"/>
+    <w:basedOn w:val="998"/>
+    <w:next w:val="998"/>
     <w:uiPriority w:val="39"/>
     <w:unhideWhenUsed/>
     <w:pPr>
@@ -45814,10 +45833,10 @@
       <w:rFonts w:ascii="Calibri" w:hAnsi="Calibri"/>
     </w:rPr>
   </w:style>
-  <w:style w:type="paragraph" w:styleId="1068">
+  <w:style w:type="paragraph" w:styleId="1069">
     <w:name w:val="toc 2"/>
-    <w:basedOn w:val="997"/>
-    <w:next w:val="997"/>
+    <w:basedOn w:val="998"/>
+    <w:next w:val="998"/>
     <w:uiPriority w:val="39"/>
     <w:unhideWhenUsed/>
     <w:pPr>
@@ -45829,10 +45848,10 @@
       <w:rFonts w:ascii="Calibri" w:hAnsi="Calibri"/>
     </w:rPr>
   </w:style>
-  <w:style w:type="paragraph" w:styleId="1069">
+  <w:style w:type="paragraph" w:styleId="1070">
     <w:name w:val="toc 3"/>
-    <w:basedOn w:val="997"/>
-    <w:next w:val="997"/>
+    <w:basedOn w:val="998"/>
+    <w:next w:val="998"/>
     <w:uiPriority w:val="39"/>
     <w:unhideWhenUsed/>
     <w:pPr>
@@ -45844,10 +45863,10 @@
       <w:rFonts w:ascii="Calibri" w:hAnsi="Calibri"/>
     </w:rPr>
   </w:style>
-  <w:style w:type="paragraph" w:styleId="1070">
+  <w:style w:type="paragraph" w:styleId="1071">
     <w:name w:val="TOC Heading"/>
-    <w:basedOn w:val="998"/>
-    <w:next w:val="997"/>
+    <w:basedOn w:val="999"/>
+    <w:next w:val="998"/>
     <w:uiPriority w:val="39"/>
     <w:unhideWhenUsed/>
     <w:qFormat/>
@@ -45869,9 +45888,9 @@
       <w:szCs w:val="32"/>
     </w:rPr>
   </w:style>
-  <w:style w:type="character" w:styleId="1071">
+  <w:style w:type="character" w:styleId="1072">
     <w:name w:val="Unresolved Mention"/>
-    <w:basedOn w:val="1004"/>
+    <w:basedOn w:val="1005"/>
     <w:uiPriority w:val="99"/>
     <w:semiHidden/>
     <w:unhideWhenUsed/>

</xml_diff>